<commit_message>
Added Chapter 4 Video Lectures
Added Chapter 4 Video Lectures
Added backend homework problems
fixed some typos
</commit_message>
<xml_diff>
--- a/Homework Problems/Chapter3_Problems.docx
+++ b/Homework Problems/Chapter3_Problems.docx
@@ -1,6 +1,6 @@
 
 <file path=word/document.xml><?xml version="1.0" encoding="utf-8"?>
-<w:document xmlns:wpc="http://schemas.microsoft.com/office/word/2010/wordprocessingCanvas" xmlns:cx="http://schemas.microsoft.com/office/drawing/2014/chartex" xmlns:cx1="http://schemas.microsoft.com/office/drawing/2015/9/8/chartex" xmlns:mc="http://schemas.openxmlformats.org/markup-compatibility/2006" xmlns:o="urn:schemas-microsoft-com:office:office" xmlns:r="http://schemas.openxmlformats.org/officeDocument/2006/relationships" xmlns:m="http://schemas.openxmlformats.org/officeDocument/2006/math" xmlns:v="urn:schemas-microsoft-com:vml" xmlns:wp14="http://schemas.microsoft.com/office/word/2010/wordprocessingDrawing" xmlns:wp="http://schemas.openxmlformats.org/drawingml/2006/wordprocessingDrawing" xmlns:w10="urn:schemas-microsoft-com:office:word" xmlns:w="http://schemas.openxmlformats.org/wordprocessingml/2006/main" xmlns:w14="http://schemas.microsoft.com/office/word/2010/wordml" xmlns:w15="http://schemas.microsoft.com/office/word/2012/wordml" xmlns:w16se="http://schemas.microsoft.com/office/word/2015/wordml/symex" xmlns:wpg="http://schemas.microsoft.com/office/word/2010/wordprocessingGroup" xmlns:wpi="http://schemas.microsoft.com/office/word/2010/wordprocessingInk" xmlns:wne="http://schemas.microsoft.com/office/word/2006/wordml" xmlns:wps="http://schemas.microsoft.com/office/word/2010/wordprocessingShape" mc:Ignorable="w14 w15 w16se wp14">
+<w:document xmlns:wpc="http://schemas.microsoft.com/office/word/2010/wordprocessingCanvas" xmlns:cx="http://schemas.microsoft.com/office/drawing/2014/chartex" xmlns:cx1="http://schemas.microsoft.com/office/drawing/2015/9/8/chartex" xmlns:cx2="http://schemas.microsoft.com/office/drawing/2015/10/21/chartex" xmlns:cx3="http://schemas.microsoft.com/office/drawing/2016/5/9/chartex" xmlns:cx4="http://schemas.microsoft.com/office/drawing/2016/5/10/chartex" xmlns:cx5="http://schemas.microsoft.com/office/drawing/2016/5/11/chartex" xmlns:cx6="http://schemas.microsoft.com/office/drawing/2016/5/12/chartex" xmlns:cx7="http://schemas.microsoft.com/office/drawing/2016/5/13/chartex" xmlns:cx8="http://schemas.microsoft.com/office/drawing/2016/5/14/chartex" xmlns:mc="http://schemas.openxmlformats.org/markup-compatibility/2006" xmlns:aink="http://schemas.microsoft.com/office/drawing/2016/ink" xmlns:am3d="http://schemas.microsoft.com/office/drawing/2017/model3d" xmlns:o="urn:schemas-microsoft-com:office:office" xmlns:r="http://schemas.openxmlformats.org/officeDocument/2006/relationships" xmlns:m="http://schemas.openxmlformats.org/officeDocument/2006/math" xmlns:v="urn:schemas-microsoft-com:vml" xmlns:wp14="http://schemas.microsoft.com/office/word/2010/wordprocessingDrawing" xmlns:wp="http://schemas.openxmlformats.org/drawingml/2006/wordprocessingDrawing" xmlns:w10="urn:schemas-microsoft-com:office:word" xmlns:w="http://schemas.openxmlformats.org/wordprocessingml/2006/main" xmlns:w14="http://schemas.microsoft.com/office/word/2010/wordml" xmlns:w15="http://schemas.microsoft.com/office/word/2012/wordml" xmlns:w16cid="http://schemas.microsoft.com/office/word/2016/wordml/cid" xmlns:w16se="http://schemas.microsoft.com/office/word/2015/wordml/symex" xmlns:wpg="http://schemas.microsoft.com/office/word/2010/wordprocessingGroup" xmlns:wpi="http://schemas.microsoft.com/office/word/2010/wordprocessingInk" xmlns:wne="http://schemas.microsoft.com/office/word/2006/wordml" xmlns:wps="http://schemas.microsoft.com/office/word/2010/wordprocessingShape" mc:Ignorable="w14 w15 w16se w16cid wp14">
   <w:body>
     <w:p>
       <w:pPr>
@@ -18,57 +18,12 @@
     </w:p>
     <w:p>
       <w:r>
-        <w:t xml:space="preserve">Problem </w:t>
-      </w:r>
-      <w:r>
-        <w:t>3.1</w:t>
-      </w:r>
-    </w:p>
-    <w:p>
-      <w:r>
-        <w:t>What is the moment the force shown below exerts about</w:t>
-      </w:r>
-      <w:proofErr w:type="gramStart"/>
-      <w:r>
-        <w:t>…</w:t>
-      </w:r>
-      <w:proofErr w:type="gramEnd"/>
-    </w:p>
-    <w:p>
-      <w:pPr>
-        <w:pStyle w:val="ListParagraph"/>
-        <w:numPr>
-          <w:ilvl w:val="0"/>
-          <w:numId w:val="1"/>
-        </w:numPr>
-      </w:pPr>
-      <w:r>
-        <w:t>Point A?</w:t>
-      </w:r>
-    </w:p>
-    <w:p>
-      <w:pPr>
-        <w:pStyle w:val="ListParagraph"/>
-        <w:numPr>
-          <w:ilvl w:val="0"/>
-          <w:numId w:val="1"/>
-        </w:numPr>
-      </w:pPr>
-      <w:r>
-        <w:t>Point B?</w:t>
-      </w:r>
-    </w:p>
-    <w:p>
-      <w:r>
-        <w:t xml:space="preserve">(Hint: Use </w:t>
-      </w:r>
-      <w:proofErr w:type="spellStart"/>
-      <w:r>
-        <w:t>Varginon’s</w:t>
-      </w:r>
-      <w:proofErr w:type="spellEnd"/>
-      <w:r>
-        <w:t xml:space="preserve"> Theorem)</w:t>
+        <w:t>Problem 3.1</w:t>
+      </w:r>
+    </w:p>
+    <w:p>
+      <w:r>
+        <w:t>An 18-inch shelf is supported by a pin joint at A, and a cable at B. The shelf itself has a weight of 60 lbs. If we want the net moment about point A to be zero, what should the tension in the cable be?</w:t>
       </w:r>
     </w:p>
     <w:p>
@@ -80,10 +35,10 @@
           <w:noProof/>
         </w:rPr>
         <w:drawing>
-          <wp:inline distT="0" distB="0" distL="0" distR="0" wp14:anchorId="690CF425" wp14:editId="30FF23BB">
-            <wp:extent cx="3183147" cy="2314583"/>
-            <wp:effectExtent l="0" t="0" r="0" b="0"/>
-            <wp:docPr id="2" name="Picture 2"/>
+          <wp:inline distT="0" distB="0" distL="0" distR="0" wp14:anchorId="7C3C54CA" wp14:editId="318DD6C6">
+            <wp:extent cx="2428299" cy="2451100"/>
+            <wp:effectExtent l="0" t="0" r="0" b="6350"/>
+            <wp:docPr id="6" name="Picture 6"/>
             <wp:cNvGraphicFramePr>
               <a:graphicFrameLocks xmlns:a="http://schemas.openxmlformats.org/drawingml/2006/main" noChangeAspect="1"/>
             </wp:cNvGraphicFramePr>
@@ -91,11 +46,17 @@
               <a:graphicData uri="http://schemas.openxmlformats.org/drawingml/2006/picture">
                 <pic:pic xmlns:pic="http://schemas.openxmlformats.org/drawingml/2006/picture">
                   <pic:nvPicPr>
-                    <pic:cNvPr id="0" name=""/>
+                    <pic:cNvPr id="3" name="E30A6C1.tmp"/>
                     <pic:cNvPicPr/>
                   </pic:nvPicPr>
                   <pic:blipFill>
-                    <a:blip r:embed="rId5"/>
+                    <a:blip r:embed="rId5">
+                      <a:extLst>
+                        <a:ext uri="{28A0092B-C50C-407E-A947-70E740481C1C}">
+                          <a14:useLocalDpi xmlns:a14="http://schemas.microsoft.com/office/drawing/2010/main" val="0"/>
+                        </a:ext>
+                      </a:extLst>
+                    </a:blip>
                     <a:stretch>
                       <a:fillRect/>
                     </a:stretch>
@@ -103,7 +64,7 @@
                   <pic:spPr>
                     <a:xfrm>
                       <a:off x="0" y="0"/>
-                      <a:ext cx="3183147" cy="2314583"/>
+                      <a:ext cx="2433288" cy="2456136"/>
                     </a:xfrm>
                     <a:prstGeom prst="rect">
                       <a:avLst/>
@@ -118,48 +79,52 @@
     </w:p>
     <w:p>
       <w:r>
-        <w:t>Solution: M</w:t>
-      </w:r>
-      <w:r>
-        <w:rPr>
-          <w:vertAlign w:val="subscript"/>
-        </w:rPr>
-        <w:t>A</w:t>
-      </w:r>
-      <w:r>
-        <w:t xml:space="preserve"> = 10.88 </w:t>
-      </w:r>
-      <w:proofErr w:type="spellStart"/>
-      <w:r>
-        <w:t>kNm</w:t>
-      </w:r>
-      <w:proofErr w:type="spellEnd"/>
-      <w:r>
-        <w:t>, M</w:t>
-      </w:r>
-      <w:r>
-        <w:rPr>
-          <w:vertAlign w:val="subscript"/>
-        </w:rPr>
-        <w:t>B</w:t>
-      </w:r>
-      <w:r>
-        <w:t xml:space="preserve"> = 21.02 </w:t>
-      </w:r>
-      <w:proofErr w:type="spellStart"/>
-      <w:r>
-        <w:t>kNm</w:t>
-      </w:r>
-      <w:proofErr w:type="spellEnd"/>
-    </w:p>
-    <w:p>
-      <w:r>
-        <w:t>Problem 3.2</w:t>
-      </w:r>
-    </w:p>
-    <w:p>
-      <w:r>
-        <w:t>You exert a 50 lb force on the side of a fridge as shown below.  Assuming the fridge is sitting on a rough surface and not moving, what is the magnitude of the moment exerted by the couple consisting of the pushing force and the friction force?</w:t>
+        <w:t>Solution: T = 52.30 lbs</w:t>
+      </w:r>
+    </w:p>
+    <w:p>
+      <w:r>
+        <w:t xml:space="preserve">Problem </w:t>
+      </w:r>
+      <w:r>
+        <w:t>3.</w:t>
+      </w:r>
+      <w:r>
+        <w:t>2</w:t>
+      </w:r>
+    </w:p>
+    <w:p>
+      <w:r>
+        <w:t>What is the moment the force shown below exerts about…</w:t>
+      </w:r>
+    </w:p>
+    <w:p>
+      <w:pPr>
+        <w:pStyle w:val="ListParagraph"/>
+        <w:numPr>
+          <w:ilvl w:val="0"/>
+          <w:numId w:val="1"/>
+        </w:numPr>
+      </w:pPr>
+      <w:r>
+        <w:t>Point A?</w:t>
+      </w:r>
+    </w:p>
+    <w:p>
+      <w:pPr>
+        <w:pStyle w:val="ListParagraph"/>
+        <w:numPr>
+          <w:ilvl w:val="0"/>
+          <w:numId w:val="1"/>
+        </w:numPr>
+      </w:pPr>
+      <w:r>
+        <w:t>Point B?</w:t>
+      </w:r>
+    </w:p>
+    <w:p>
+      <w:r>
+        <w:t>(Hint: Use Varginon’s Theorem)</w:t>
       </w:r>
     </w:p>
     <w:p>
@@ -171,10 +136,10 @@
           <w:noProof/>
         </w:rPr>
         <w:drawing>
-          <wp:inline distT="0" distB="0" distL="0" distR="0" wp14:anchorId="0705E115" wp14:editId="079888D9">
-            <wp:extent cx="2251364" cy="2226020"/>
-            <wp:effectExtent l="0" t="0" r="0" b="3175"/>
-            <wp:docPr id="3" name="Picture 3"/>
+          <wp:inline distT="0" distB="0" distL="0" distR="0" wp14:anchorId="78FA0929" wp14:editId="2B3E563E">
+            <wp:extent cx="3183147" cy="2314583"/>
+            <wp:effectExtent l="0" t="0" r="0" b="0"/>
+            <wp:docPr id="2" name="Picture 2"/>
             <wp:cNvGraphicFramePr>
               <a:graphicFrameLocks xmlns:a="http://schemas.openxmlformats.org/drawingml/2006/main" noChangeAspect="1"/>
             </wp:cNvGraphicFramePr>
@@ -194,7 +159,7 @@
                   <pic:spPr>
                     <a:xfrm>
                       <a:off x="0" y="0"/>
-                      <a:ext cx="2280127" cy="2254459"/>
+                      <a:ext cx="3183147" cy="2314583"/>
                     </a:xfrm>
                     <a:prstGeom prst="rect">
                       <a:avLst/>
@@ -209,7 +174,25 @@
     </w:p>
     <w:p>
       <w:r>
-        <w:t>Solution: M = -100 ft lbs</w:t>
+        <w:t>Solution: M</w:t>
+      </w:r>
+      <w:r>
+        <w:rPr>
+          <w:vertAlign w:val="subscript"/>
+        </w:rPr>
+        <w:t>A</w:t>
+      </w:r>
+      <w:r>
+        <w:t xml:space="preserve"> = 10.88 kNm, M</w:t>
+      </w:r>
+      <w:r>
+        <w:rPr>
+          <w:vertAlign w:val="subscript"/>
+        </w:rPr>
+        <w:t>B</w:t>
+      </w:r>
+      <w:r>
+        <w:t xml:space="preserve"> = 21.02 kNm</w:t>
       </w:r>
     </w:p>
     <w:p>
@@ -220,36 +203,16 @@
     </w:p>
     <w:p>
       <w:r>
-        <w:t>What is the moment that the force shown in the diagram exerts about</w:t>
-      </w:r>
-      <w:proofErr w:type="gramStart"/>
-      <w:r>
-        <w:t>…</w:t>
-      </w:r>
-      <w:proofErr w:type="gramEnd"/>
-    </w:p>
-    <w:p>
-      <w:pPr>
-        <w:pStyle w:val="ListParagraph"/>
-        <w:numPr>
-          <w:ilvl w:val="0"/>
-          <w:numId w:val="2"/>
-        </w:numPr>
-      </w:pPr>
-      <w:r>
-        <w:t>Point O?</w:t>
-      </w:r>
-    </w:p>
-    <w:p>
-      <w:pPr>
-        <w:pStyle w:val="ListParagraph"/>
-        <w:numPr>
-          <w:ilvl w:val="0"/>
-          <w:numId w:val="2"/>
-        </w:numPr>
-      </w:pPr>
-      <w:r>
-        <w:t>The axis of the cylindrical shaft (the y axis)?</w:t>
+        <w:t>You are attempting to rotate a heavy table about the base of one leg at O and are going to exert a 100 lb force at the opposite end. Person A recommends pulling straight up, while person B recommends pulling up at 30</w:t>
+      </w:r>
+      <w:r>
+        <w:rPr>
+          <w:vertAlign w:val="superscript"/>
+        </w:rPr>
+        <w:t>o</w:t>
+      </w:r>
+      <w:r>
+        <w:t xml:space="preserve"> from vertical. What would be the moment about point O, in inch-pounds, in either case?</w:t>
       </w:r>
     </w:p>
     <w:p>
@@ -261,10 +224,10 @@
           <w:noProof/>
         </w:rPr>
         <w:drawing>
-          <wp:inline distT="0" distB="0" distL="0" distR="0" wp14:anchorId="470A932D" wp14:editId="7BBD01CE">
-            <wp:extent cx="3165895" cy="2865541"/>
+          <wp:inline distT="0" distB="0" distL="0" distR="0" wp14:anchorId="123F0C26" wp14:editId="17C1BB37">
+            <wp:extent cx="3981450" cy="2422048"/>
             <wp:effectExtent l="0" t="0" r="0" b="0"/>
-            <wp:docPr id="4" name="Picture 4"/>
+            <wp:docPr id="10" name="Picture 10" descr="A picture containing screenshot&#10;&#10;Description automatically generated"/>
             <wp:cNvGraphicFramePr>
               <a:graphicFrameLocks xmlns:a="http://schemas.openxmlformats.org/drawingml/2006/main" noChangeAspect="1"/>
             </wp:cNvGraphicFramePr>
@@ -272,11 +235,17 @@
               <a:graphicData uri="http://schemas.openxmlformats.org/drawingml/2006/picture">
                 <pic:pic xmlns:pic="http://schemas.openxmlformats.org/drawingml/2006/picture">
                   <pic:nvPicPr>
-                    <pic:cNvPr id="0" name=""/>
+                    <pic:cNvPr id="2" name="1A4D13B.tmp"/>
                     <pic:cNvPicPr/>
                   </pic:nvPicPr>
                   <pic:blipFill>
-                    <a:blip r:embed="rId7"/>
+                    <a:blip r:embed="rId7" cstate="print">
+                      <a:extLst>
+                        <a:ext uri="{28A0092B-C50C-407E-A947-70E740481C1C}">
+                          <a14:useLocalDpi xmlns:a14="http://schemas.microsoft.com/office/drawing/2010/main" val="0"/>
+                        </a:ext>
+                      </a:extLst>
+                    </a:blip>
                     <a:stretch>
                       <a:fillRect/>
                     </a:stretch>
@@ -284,7 +253,7 @@
                   <pic:spPr>
                     <a:xfrm>
                       <a:off x="0" y="0"/>
-                      <a:ext cx="3172308" cy="2871345"/>
+                      <a:ext cx="3993587" cy="2429431"/>
                     </a:xfrm>
                     <a:prstGeom prst="rect">
                       <a:avLst/>
@@ -305,29 +274,38 @@
         <w:rPr>
           <w:vertAlign w:val="subscript"/>
         </w:rPr>
+        <w:t>A</w:t>
+      </w:r>
+      <w:r>
+        <w:rPr>
+          <w:vertAlign w:val="subscript"/>
+        </w:rPr>
         <w:t>O</w:t>
       </w:r>
       <w:r>
-        <w:t xml:space="preserve"> = [16484, 17046, -20979] in lbs, M</w:t>
-      </w:r>
-      <w:r>
-        <w:rPr>
-          <w:vertAlign w:val="subscript"/>
-        </w:rPr>
-        <w:t>y</w:t>
-      </w:r>
-      <w:r>
-        <w:t xml:space="preserve"> = 17046 in lbs</w:t>
-      </w:r>
-    </w:p>
-    <w:p>
-      <w:r>
-        <w:t>Problem 3.4</w:t>
-      </w:r>
-    </w:p>
-    <w:p>
-      <w:r>
-        <w:t xml:space="preserve">The diving board shown below is supported by a pin joint at A and frictionless support at B. A 150 lb diver is standing at the end of the board. Determine the reaction forces acting on the diving board at points A and B. </w:t>
+        <w:t xml:space="preserve"> = 6000 in-lbs, M</w:t>
+      </w:r>
+      <w:r>
+        <w:rPr>
+          <w:vertAlign w:val="subscript"/>
+        </w:rPr>
+        <w:t>BO</w:t>
+      </w:r>
+      <w:r>
+        <w:t xml:space="preserve"> = 6996.15 in-lbs</w:t>
+      </w:r>
+    </w:p>
+    <w:p>
+      <w:r>
+        <w:t>Problem 3.</w:t>
+      </w:r>
+      <w:r>
+        <w:t>4</w:t>
+      </w:r>
+    </w:p>
+    <w:p>
+      <w:r>
+        <w:t>Determine the moment vectors that each of the three tension forces in the diagram below exerts about the origin point O. Provide the answers in vector form with units.</w:t>
       </w:r>
     </w:p>
     <w:p>
@@ -339,10 +317,10 @@
           <w:noProof/>
         </w:rPr>
         <w:drawing>
-          <wp:inline distT="0" distB="0" distL="0" distR="0" wp14:anchorId="196B3E43" wp14:editId="42406263">
-            <wp:extent cx="4132053" cy="2319424"/>
-            <wp:effectExtent l="0" t="0" r="1905" b="5080"/>
-            <wp:docPr id="1" name="Picture 1"/>
+          <wp:inline distT="0" distB="0" distL="0" distR="0" wp14:anchorId="76B24D86" wp14:editId="31EF26A1">
+            <wp:extent cx="4943435" cy="2813050"/>
+            <wp:effectExtent l="0" t="0" r="0" b="6350"/>
+            <wp:docPr id="8" name="Picture 8" descr="A picture containing clock&#10;&#10;Description automatically generated"/>
             <wp:cNvGraphicFramePr>
               <a:graphicFrameLocks xmlns:a="http://schemas.openxmlformats.org/drawingml/2006/main" noChangeAspect="1"/>
             </wp:cNvGraphicFramePr>
@@ -350,11 +328,17 @@
               <a:graphicData uri="http://schemas.openxmlformats.org/drawingml/2006/picture">
                 <pic:pic xmlns:pic="http://schemas.openxmlformats.org/drawingml/2006/picture">
                   <pic:nvPicPr>
-                    <pic:cNvPr id="0" name=""/>
+                    <pic:cNvPr id="1" name="1A462BB.tmp"/>
                     <pic:cNvPicPr/>
                   </pic:nvPicPr>
                   <pic:blipFill>
-                    <a:blip r:embed="rId8"/>
+                    <a:blip r:embed="rId8">
+                      <a:extLst>
+                        <a:ext uri="{28A0092B-C50C-407E-A947-70E740481C1C}">
+                          <a14:useLocalDpi xmlns:a14="http://schemas.microsoft.com/office/drawing/2010/main" val="0"/>
+                        </a:ext>
+                      </a:extLst>
+                    </a:blip>
                     <a:stretch>
                       <a:fillRect/>
                     </a:stretch>
@@ -362,7 +346,7 @@
                   <pic:spPr>
                     <a:xfrm>
                       <a:off x="0" y="0"/>
-                      <a:ext cx="4132053" cy="2319424"/>
+                      <a:ext cx="4962113" cy="2823679"/>
                     </a:xfrm>
                     <a:prstGeom prst="rect">
                       <a:avLst/>
@@ -377,45 +361,54 @@
     </w:p>
     <w:p>
       <w:r>
-        <w:t>Solution: F</w:t>
-      </w:r>
-      <w:r>
-        <w:rPr>
-          <w:vertAlign w:val="subscript"/>
-        </w:rPr>
-        <w:t>AX</w:t>
-      </w:r>
-      <w:r>
-        <w:t xml:space="preserve"> = 0, F</w:t>
-      </w:r>
-      <w:r>
-        <w:rPr>
-          <w:vertAlign w:val="subscript"/>
-        </w:rPr>
-        <w:t>AY</w:t>
-      </w:r>
-      <w:r>
-        <w:t xml:space="preserve"> = -450 lbs, F</w:t>
-      </w:r>
-      <w:r>
-        <w:rPr>
-          <w:vertAlign w:val="subscript"/>
-        </w:rPr>
-        <w:t>BY</w:t>
-      </w:r>
-      <w:r>
-        <w:t xml:space="preserve"> = 600 lbs</w:t>
+        <w:t>Solution: M</w:t>
+      </w:r>
+      <w:r>
+        <w:rPr>
+          <w:vertAlign w:val="subscript"/>
+        </w:rPr>
+        <w:t>A</w:t>
+      </w:r>
+      <w:r>
+        <w:rPr>
+          <w:vertAlign w:val="subscript"/>
+        </w:rPr>
+        <w:t>O</w:t>
+      </w:r>
+      <w:r>
+        <w:t xml:space="preserve"> = [0, -400, 0] Nm, M</w:t>
+      </w:r>
+      <w:r>
+        <w:rPr>
+          <w:vertAlign w:val="subscript"/>
+        </w:rPr>
+        <w:t>BO</w:t>
+      </w:r>
+      <w:r>
+        <w:t xml:space="preserve"> = [-300, 0, 0] Nm, M</w:t>
+      </w:r>
+      <w:r>
+        <w:rPr>
+          <w:vertAlign w:val="subscript"/>
+        </w:rPr>
+        <w:t>CO</w:t>
+      </w:r>
+      <w:r>
+        <w:t xml:space="preserve"> = [300, 0, 0] Nm</w:t>
       </w:r>
     </w:p>
     <w:p/>
     <w:p>
       <w:r>
-        <w:t>Problem 3.5</w:t>
-      </w:r>
-    </w:p>
-    <w:p>
-      <w:r>
-        <w:t>A simplified crane is shown lifting a 400 kg load. The crane is supported by a pin joint at A, and a cable at B. Assuming the crane arm is in equilibrium, what are the reaction forces at A and the tension at B?</w:t>
+        <w:t>Problem 3.</w:t>
+      </w:r>
+      <w:r>
+        <w:t>5</w:t>
+      </w:r>
+    </w:p>
+    <w:p>
+      <w:r>
+        <w:t>You exert a 50 lb force on the side of a fridge as shown below.  Assuming the fridge is sitting on a rough surface and not moving, what is the magnitude of the moment exerted by the couple consisting of the pushing force and the friction force?</w:t>
       </w:r>
     </w:p>
     <w:p>
@@ -427,10 +420,10 @@
           <w:noProof/>
         </w:rPr>
         <w:drawing>
-          <wp:inline distT="0" distB="0" distL="0" distR="0" wp14:anchorId="3B0B45D5" wp14:editId="3A82DC5D">
-            <wp:extent cx="3855720" cy="2645865"/>
-            <wp:effectExtent l="0" t="0" r="0" b="2540"/>
-            <wp:docPr id="5" name="Picture 5"/>
+          <wp:inline distT="0" distB="0" distL="0" distR="0" wp14:anchorId="117F552E" wp14:editId="5CF37238">
+            <wp:extent cx="2251364" cy="2226020"/>
+            <wp:effectExtent l="0" t="0" r="0" b="3175"/>
+            <wp:docPr id="3" name="Picture 3"/>
             <wp:cNvGraphicFramePr>
               <a:graphicFrameLocks xmlns:a="http://schemas.openxmlformats.org/drawingml/2006/main" noChangeAspect="1"/>
             </wp:cNvGraphicFramePr>
@@ -450,7 +443,7 @@
                   <pic:spPr>
                     <a:xfrm>
                       <a:off x="0" y="0"/>
-                      <a:ext cx="3861266" cy="2649671"/>
+                      <a:ext cx="2280127" cy="2254459"/>
                     </a:xfrm>
                     <a:prstGeom prst="rect">
                       <a:avLst/>
@@ -465,47 +458,44 @@
     </w:p>
     <w:p>
       <w:r>
-        <w:t>Solution: F</w:t>
-      </w:r>
-      <w:r>
-        <w:rPr>
-          <w:vertAlign w:val="subscript"/>
-        </w:rPr>
-        <w:t>AX</w:t>
-      </w:r>
-      <w:r>
-        <w:t xml:space="preserve"> = 9352.9 N, F</w:t>
-      </w:r>
-      <w:r>
-        <w:rPr>
-          <w:vertAlign w:val="subscript"/>
-        </w:rPr>
-        <w:t>AY</w:t>
-      </w:r>
-      <w:r>
-        <w:t xml:space="preserve"> = 3924 N, T</w:t>
-      </w:r>
-      <w:r>
-        <w:rPr>
-          <w:vertAlign w:val="subscript"/>
-        </w:rPr>
-        <w:t>B</w:t>
-      </w:r>
-      <w:r>
-        <w:t xml:space="preserve"> = 9352.9 N</w:t>
-      </w:r>
-    </w:p>
-    <w:p>
-      <w:r>
-        <w:t xml:space="preserve">Problem </w:t>
-      </w:r>
-      <w:r>
-        <w:t>3.6</w:t>
-      </w:r>
-    </w:p>
-    <w:p>
-      <w:r>
-        <w:t>A cart with a mass of 3500 kg sits on an inclined surface as shown below. Determine the reaction forces acting on each wheel of the cart as well as the tension in the cable supporting the cart.</w:t>
+        <w:t>Solution: M = -100 ft lbs</w:t>
+      </w:r>
+    </w:p>
+    <w:p>
+      <w:r>
+        <w:t>Problem 3.</w:t>
+      </w:r>
+      <w:r>
+        <w:t>6</w:t>
+      </w:r>
+    </w:p>
+    <w:p>
+      <w:r>
+        <w:t>A space station consists of a large ring that spins in order to provide an artificial gravity for the astronauts in the station. To start the station spinning, a pair of thrusters is attached to the outside of the ring, each pointing in opposite directions as shown below.</w:t>
+      </w:r>
+    </w:p>
+    <w:p>
+      <w:pPr>
+        <w:pStyle w:val="ListParagraph"/>
+        <w:numPr>
+          <w:ilvl w:val="0"/>
+          <w:numId w:val="3"/>
+        </w:numPr>
+      </w:pPr>
+      <w:r>
+        <w:t>If we want to exert a 10 kN-m moment with the thrusters, and the ring has a diameter of 45 meters, what thrust force should each thruster produce?</w:t>
+      </w:r>
+    </w:p>
+    <w:p>
+      <w:pPr>
+        <w:pStyle w:val="ListParagraph"/>
+        <w:numPr>
+          <w:ilvl w:val="0"/>
+          <w:numId w:val="3"/>
+        </w:numPr>
+      </w:pPr>
+      <w:r>
+        <w:t>If we were to use the same thrusters on a 60-meter diameter ring, what moment would they exert?</w:t>
       </w:r>
     </w:p>
     <w:p>
@@ -517,10 +507,10 @@
           <w:noProof/>
         </w:rPr>
         <w:drawing>
-          <wp:inline distT="0" distB="0" distL="0" distR="0">
-            <wp:extent cx="4541914" cy="2682472"/>
-            <wp:effectExtent l="0" t="0" r="0" b="3810"/>
-            <wp:docPr id="7" name="Picture 7"/>
+          <wp:inline distT="0" distB="0" distL="0" distR="0" wp14:anchorId="1AF99CC7" wp14:editId="1C70E409">
+            <wp:extent cx="4476750" cy="1846659"/>
+            <wp:effectExtent l="0" t="0" r="0" b="1270"/>
+            <wp:docPr id="11" name="Picture 11" descr="A picture containing mirror&#10;&#10;Description automatically generated"/>
             <wp:cNvGraphicFramePr>
               <a:graphicFrameLocks xmlns:a="http://schemas.openxmlformats.org/drawingml/2006/main" noChangeAspect="1"/>
             </wp:cNvGraphicFramePr>
@@ -528,11 +518,11 @@
               <a:graphicData uri="http://schemas.openxmlformats.org/drawingml/2006/picture">
                 <pic:pic xmlns:pic="http://schemas.openxmlformats.org/drawingml/2006/picture">
                   <pic:nvPicPr>
-                    <pic:cNvPr id="7" name="858D866.tmp"/>
+                    <pic:cNvPr id="5" name="1A418D1.tmp"/>
                     <pic:cNvPicPr/>
                   </pic:nvPicPr>
                   <pic:blipFill>
-                    <a:blip r:embed="rId10">
+                    <a:blip r:embed="rId10" cstate="print">
                       <a:extLst>
                         <a:ext uri="{28A0092B-C50C-407E-A947-70E740481C1C}">
                           <a14:useLocalDpi xmlns:a14="http://schemas.microsoft.com/office/drawing/2010/main" val="0"/>
@@ -546,7 +536,7 @@
                   <pic:spPr>
                     <a:xfrm>
                       <a:off x="0" y="0"/>
-                      <a:ext cx="4541914" cy="2682472"/>
+                      <a:ext cx="4491066" cy="1852564"/>
                     </a:xfrm>
                     <a:prstGeom prst="rect">
                       <a:avLst/>
@@ -561,6 +551,596 @@
     </w:p>
     <w:p>
       <w:r>
+        <w:t>Solution: F</w:t>
+      </w:r>
+      <w:r>
+        <w:rPr>
+          <w:vertAlign w:val="subscript"/>
+        </w:rPr>
+        <w:t>thruster</w:t>
+      </w:r>
+      <w:r>
+        <w:t xml:space="preserve"> = 222.22 N, M</w:t>
+      </w:r>
+      <w:r>
+        <w:rPr>
+          <w:vertAlign w:val="subscript"/>
+        </w:rPr>
+        <w:t xml:space="preserve">thruster </w:t>
+      </w:r>
+      <w:r>
+        <w:t>= 13.33 kN-m</w:t>
+      </w:r>
+    </w:p>
+    <w:p/>
+    <w:p>
+      <w:r>
+        <w:t>Problem 3.</w:t>
+      </w:r>
+      <w:r>
+        <w:t>7</w:t>
+      </w:r>
+    </w:p>
+    <w:p>
+      <w:r>
+        <w:t>A 60 N force is applied in the y-z plane, 40</w:t>
+      </w:r>
+      <w:r>
+        <w:rPr>
+          <w:vertAlign w:val="superscript"/>
+        </w:rPr>
+        <w:t>o</w:t>
+      </w:r>
+      <w:r>
+        <w:t xml:space="preserve"> from the y direction, on an L shaped bar as shown below.</w:t>
+      </w:r>
+    </w:p>
+    <w:p>
+      <w:pPr>
+        <w:pStyle w:val="ListParagraph"/>
+        <w:numPr>
+          <w:ilvl w:val="0"/>
+          <w:numId w:val="4"/>
+        </w:numPr>
+      </w:pPr>
+      <w:r>
+        <w:t>What is the moment vector this force exerts about point O?</w:t>
+      </w:r>
+    </w:p>
+    <w:p>
+      <w:pPr>
+        <w:pStyle w:val="ListParagraph"/>
+        <w:numPr>
+          <w:ilvl w:val="0"/>
+          <w:numId w:val="4"/>
+        </w:numPr>
+      </w:pPr>
+      <w:r>
+        <w:t>What is the overall magnitude of the moment about point O?</w:t>
+      </w:r>
+    </w:p>
+    <w:p>
+      <w:pPr>
+        <w:jc w:val="center"/>
+      </w:pPr>
+      <w:r>
+        <w:rPr>
+          <w:noProof/>
+        </w:rPr>
+        <w:drawing>
+          <wp:inline distT="0" distB="0" distL="0" distR="0" wp14:anchorId="3EC41B68" wp14:editId="30994BEA">
+            <wp:extent cx="3085465" cy="1866900"/>
+            <wp:effectExtent l="0" t="0" r="635" b="0"/>
+            <wp:docPr id="12" name="Picture 12" descr="A close up of a map&#10;&#10;Description automatically generated"/>
+            <wp:cNvGraphicFramePr>
+              <a:graphicFrameLocks xmlns:a="http://schemas.openxmlformats.org/drawingml/2006/main" noChangeAspect="1"/>
+            </wp:cNvGraphicFramePr>
+            <a:graphic xmlns:a="http://schemas.openxmlformats.org/drawingml/2006/main">
+              <a:graphicData uri="http://schemas.openxmlformats.org/drawingml/2006/picture">
+                <pic:pic xmlns:pic="http://schemas.openxmlformats.org/drawingml/2006/picture">
+                  <pic:nvPicPr>
+                    <pic:cNvPr id="6" name="1A4489E.tmp"/>
+                    <pic:cNvPicPr/>
+                  </pic:nvPicPr>
+                  <pic:blipFill rotWithShape="1">
+                    <a:blip r:embed="rId11">
+                      <a:extLst>
+                        <a:ext uri="{28A0092B-C50C-407E-A947-70E740481C1C}">
+                          <a14:useLocalDpi xmlns:a14="http://schemas.microsoft.com/office/drawing/2010/main" val="0"/>
+                        </a:ext>
+                      </a:extLst>
+                    </a:blip>
+                    <a:srcRect t="3640" b="7185"/>
+                    <a:stretch/>
+                  </pic:blipFill>
+                  <pic:spPr bwMode="auto">
+                    <a:xfrm>
+                      <a:off x="0" y="0"/>
+                      <a:ext cx="3095802" cy="1873155"/>
+                    </a:xfrm>
+                    <a:prstGeom prst="rect">
+                      <a:avLst/>
+                    </a:prstGeom>
+                    <a:ln>
+                      <a:noFill/>
+                    </a:ln>
+                    <a:extLst>
+                      <a:ext uri="{53640926-AAD7-44D8-BBD7-CCE9431645EC}">
+                        <a14:shadowObscured xmlns:a14="http://schemas.microsoft.com/office/drawing/2010/main"/>
+                      </a:ext>
+                    </a:extLst>
+                  </pic:spPr>
+                </pic:pic>
+              </a:graphicData>
+            </a:graphic>
+          </wp:inline>
+        </w:drawing>
+      </w:r>
+    </w:p>
+    <w:p>
+      <w:r>
+        <w:t>Solution: M</w:t>
+      </w:r>
+      <w:r>
+        <w:rPr>
+          <w:vertAlign w:val="subscript"/>
+        </w:rPr>
+        <w:t>O</w:t>
+      </w:r>
+      <w:r>
+        <w:t xml:space="preserve"> = [-11.49, -11.57, 13.79] Nm, |M| = 21.36 Nm</w:t>
+      </w:r>
+    </w:p>
+    <w:p>
+      <w:r>
+        <w:t>Problem 3.</w:t>
+      </w:r>
+      <w:r>
+        <w:t>8</w:t>
+      </w:r>
+    </w:p>
+    <w:p>
+      <w:r>
+        <w:t>What is the moment that the force shown in the diagram exerts about…</w:t>
+      </w:r>
+    </w:p>
+    <w:p>
+      <w:pPr>
+        <w:pStyle w:val="ListParagraph"/>
+        <w:numPr>
+          <w:ilvl w:val="0"/>
+          <w:numId w:val="2"/>
+        </w:numPr>
+      </w:pPr>
+      <w:r>
+        <w:t>Point O?</w:t>
+      </w:r>
+    </w:p>
+    <w:p>
+      <w:pPr>
+        <w:pStyle w:val="ListParagraph"/>
+        <w:numPr>
+          <w:ilvl w:val="0"/>
+          <w:numId w:val="2"/>
+        </w:numPr>
+      </w:pPr>
+      <w:r>
+        <w:t>The axis of the cylindrical shaft (the y axis)?</w:t>
+      </w:r>
+    </w:p>
+    <w:p>
+      <w:pPr>
+        <w:jc w:val="center"/>
+      </w:pPr>
+      <w:r>
+        <w:rPr>
+          <w:noProof/>
+        </w:rPr>
+        <w:drawing>
+          <wp:inline distT="0" distB="0" distL="0" distR="0" wp14:anchorId="0271A424" wp14:editId="7E4E4587">
+            <wp:extent cx="3107903" cy="2813050"/>
+            <wp:effectExtent l="0" t="0" r="0" b="6350"/>
+            <wp:docPr id="4" name="Picture 4"/>
+            <wp:cNvGraphicFramePr>
+              <a:graphicFrameLocks xmlns:a="http://schemas.openxmlformats.org/drawingml/2006/main" noChangeAspect="1"/>
+            </wp:cNvGraphicFramePr>
+            <a:graphic xmlns:a="http://schemas.openxmlformats.org/drawingml/2006/main">
+              <a:graphicData uri="http://schemas.openxmlformats.org/drawingml/2006/picture">
+                <pic:pic xmlns:pic="http://schemas.openxmlformats.org/drawingml/2006/picture">
+                  <pic:nvPicPr>
+                    <pic:cNvPr id="0" name=""/>
+                    <pic:cNvPicPr/>
+                  </pic:nvPicPr>
+                  <pic:blipFill>
+                    <a:blip r:embed="rId12"/>
+                    <a:stretch>
+                      <a:fillRect/>
+                    </a:stretch>
+                  </pic:blipFill>
+                  <pic:spPr>
+                    <a:xfrm>
+                      <a:off x="0" y="0"/>
+                      <a:ext cx="3117665" cy="2821886"/>
+                    </a:xfrm>
+                    <a:prstGeom prst="rect">
+                      <a:avLst/>
+                    </a:prstGeom>
+                  </pic:spPr>
+                </pic:pic>
+              </a:graphicData>
+            </a:graphic>
+          </wp:inline>
+        </w:drawing>
+      </w:r>
+    </w:p>
+    <w:p>
+      <w:r>
+        <w:t>Solution: M</w:t>
+      </w:r>
+      <w:r>
+        <w:rPr>
+          <w:vertAlign w:val="subscript"/>
+        </w:rPr>
+        <w:t>O</w:t>
+      </w:r>
+      <w:r>
+        <w:t xml:space="preserve"> = [16484, 17046, -20979] in lbs, M</w:t>
+      </w:r>
+      <w:r>
+        <w:rPr>
+          <w:vertAlign w:val="subscript"/>
+        </w:rPr>
+        <w:t>y</w:t>
+      </w:r>
+      <w:r>
+        <w:t xml:space="preserve"> = 17046 in lbs</w:t>
+      </w:r>
+    </w:p>
+    <w:p>
+      <w:r>
+        <w:lastRenderedPageBreak/>
+        <w:t>Problem 3.</w:t>
+      </w:r>
+      <w:r>
+        <w:t>9</w:t>
+      </w:r>
+    </w:p>
+    <w:p>
+      <w:r>
+        <w:t xml:space="preserve">The diving board shown below is supported by a pin joint at A and frictionless support at B. A 150 lb diver is standing at the end of the board. Determine the reaction forces acting on the diving board at points A and B. </w:t>
+      </w:r>
+    </w:p>
+    <w:p>
+      <w:pPr>
+        <w:jc w:val="center"/>
+      </w:pPr>
+      <w:r>
+        <w:rPr>
+          <w:noProof/>
+        </w:rPr>
+        <w:drawing>
+          <wp:inline distT="0" distB="0" distL="0" distR="0" wp14:anchorId="4D72F6AF" wp14:editId="4E6E6892">
+            <wp:extent cx="4132053" cy="2319424"/>
+            <wp:effectExtent l="0" t="0" r="1905" b="5080"/>
+            <wp:docPr id="1" name="Picture 1"/>
+            <wp:cNvGraphicFramePr>
+              <a:graphicFrameLocks xmlns:a="http://schemas.openxmlformats.org/drawingml/2006/main" noChangeAspect="1"/>
+            </wp:cNvGraphicFramePr>
+            <a:graphic xmlns:a="http://schemas.openxmlformats.org/drawingml/2006/main">
+              <a:graphicData uri="http://schemas.openxmlformats.org/drawingml/2006/picture">
+                <pic:pic xmlns:pic="http://schemas.openxmlformats.org/drawingml/2006/picture">
+                  <pic:nvPicPr>
+                    <pic:cNvPr id="0" name=""/>
+                    <pic:cNvPicPr/>
+                  </pic:nvPicPr>
+                  <pic:blipFill>
+                    <a:blip r:embed="rId13"/>
+                    <a:stretch>
+                      <a:fillRect/>
+                    </a:stretch>
+                  </pic:blipFill>
+                  <pic:spPr>
+                    <a:xfrm>
+                      <a:off x="0" y="0"/>
+                      <a:ext cx="4132053" cy="2319424"/>
+                    </a:xfrm>
+                    <a:prstGeom prst="rect">
+                      <a:avLst/>
+                    </a:prstGeom>
+                  </pic:spPr>
+                </pic:pic>
+              </a:graphicData>
+            </a:graphic>
+          </wp:inline>
+        </w:drawing>
+      </w:r>
+    </w:p>
+    <w:p>
+      <w:r>
+        <w:t>Solution: F</w:t>
+      </w:r>
+      <w:r>
+        <w:rPr>
+          <w:vertAlign w:val="subscript"/>
+        </w:rPr>
+        <w:t>AX</w:t>
+      </w:r>
+      <w:r>
+        <w:t xml:space="preserve"> = 0, F</w:t>
+      </w:r>
+      <w:r>
+        <w:rPr>
+          <w:vertAlign w:val="subscript"/>
+        </w:rPr>
+        <w:t>AY</w:t>
+      </w:r>
+      <w:r>
+        <w:t xml:space="preserve"> = -450 lbs, F</w:t>
+      </w:r>
+      <w:r>
+        <w:rPr>
+          <w:vertAlign w:val="subscript"/>
+        </w:rPr>
+        <w:t>BY</w:t>
+      </w:r>
+      <w:r>
+        <w:t xml:space="preserve"> = 600 lbs</w:t>
+      </w:r>
+    </w:p>
+    <w:p>
+      <w:r>
+        <w:t>Problem 3.</w:t>
+      </w:r>
+      <w:r>
+        <w:t>10</w:t>
+      </w:r>
+    </w:p>
+    <w:p>
+      <w:r>
+        <w:t>A simplified crane is shown lifting a 400 kg load. The crane is supported by a pin joint at A, and a cable at B. Assuming the crane arm is in equilibrium, what are the reaction forces at A and the tension at B?</w:t>
+      </w:r>
+    </w:p>
+    <w:p>
+      <w:pPr>
+        <w:jc w:val="center"/>
+      </w:pPr>
+      <w:r>
+        <w:rPr>
+          <w:noProof/>
+        </w:rPr>
+        <w:drawing>
+          <wp:inline distT="0" distB="0" distL="0" distR="0" wp14:anchorId="7CAE9070" wp14:editId="4FE80C00">
+            <wp:extent cx="3855720" cy="2645865"/>
+            <wp:effectExtent l="0" t="0" r="0" b="2540"/>
+            <wp:docPr id="5" name="Picture 5"/>
+            <wp:cNvGraphicFramePr>
+              <a:graphicFrameLocks xmlns:a="http://schemas.openxmlformats.org/drawingml/2006/main" noChangeAspect="1"/>
+            </wp:cNvGraphicFramePr>
+            <a:graphic xmlns:a="http://schemas.openxmlformats.org/drawingml/2006/main">
+              <a:graphicData uri="http://schemas.openxmlformats.org/drawingml/2006/picture">
+                <pic:pic xmlns:pic="http://schemas.openxmlformats.org/drawingml/2006/picture">
+                  <pic:nvPicPr>
+                    <pic:cNvPr id="0" name=""/>
+                    <pic:cNvPicPr/>
+                  </pic:nvPicPr>
+                  <pic:blipFill>
+                    <a:blip r:embed="rId14"/>
+                    <a:stretch>
+                      <a:fillRect/>
+                    </a:stretch>
+                  </pic:blipFill>
+                  <pic:spPr>
+                    <a:xfrm>
+                      <a:off x="0" y="0"/>
+                      <a:ext cx="3861266" cy="2649671"/>
+                    </a:xfrm>
+                    <a:prstGeom prst="rect">
+                      <a:avLst/>
+                    </a:prstGeom>
+                  </pic:spPr>
+                </pic:pic>
+              </a:graphicData>
+            </a:graphic>
+          </wp:inline>
+        </w:drawing>
+      </w:r>
+    </w:p>
+    <w:p>
+      <w:r>
+        <w:t>Solution: F</w:t>
+      </w:r>
+      <w:r>
+        <w:rPr>
+          <w:vertAlign w:val="subscript"/>
+        </w:rPr>
+        <w:t>AX</w:t>
+      </w:r>
+      <w:r>
+        <w:t xml:space="preserve"> = 9352.9 N, F</w:t>
+      </w:r>
+      <w:r>
+        <w:rPr>
+          <w:vertAlign w:val="subscript"/>
+        </w:rPr>
+        <w:t>AY</w:t>
+      </w:r>
+      <w:r>
+        <w:t xml:space="preserve"> = 3924 N, T</w:t>
+      </w:r>
+      <w:r>
+        <w:rPr>
+          <w:vertAlign w:val="subscript"/>
+        </w:rPr>
+        <w:t>B</w:t>
+      </w:r>
+      <w:r>
+        <w:t xml:space="preserve"> = 9352.9 N</w:t>
+      </w:r>
+    </w:p>
+    <w:p/>
+    <w:p>
+      <w:r>
+        <w:lastRenderedPageBreak/>
+        <w:t xml:space="preserve">Problem </w:t>
+      </w:r>
+      <w:r>
+        <w:t>3.11</w:t>
+      </w:r>
+    </w:p>
+    <w:p>
+      <w:r>
+        <w:t>An 8-foot ladder sits propped up against a wall at a 60-degree angle as shown below. It has a weight of 50 lbs acting at its center point and supports a 120 lb woman 6 feet from the bottom. Assume that friction acts at the bottom of the ladder, but not the top. What are the normal forces acting at the bottom and top of the ladder, and what is the friction force acting at the bottom of the ladder?</w:t>
+      </w:r>
+    </w:p>
+    <w:p>
+      <w:pPr>
+        <w:jc w:val="center"/>
+      </w:pPr>
+      <w:r>
+        <w:rPr>
+          <w:noProof/>
+        </w:rPr>
+        <w:drawing>
+          <wp:inline distT="0" distB="0" distL="0" distR="0" wp14:anchorId="11200A55" wp14:editId="00B4EDDA">
+            <wp:extent cx="2378578" cy="2597150"/>
+            <wp:effectExtent l="0" t="0" r="3175" b="0"/>
+            <wp:docPr id="13" name="Picture 13" descr="A close up of a device&#10;&#10;Description automatically generated"/>
+            <wp:cNvGraphicFramePr>
+              <a:graphicFrameLocks xmlns:a="http://schemas.openxmlformats.org/drawingml/2006/main" noChangeAspect="1"/>
+            </wp:cNvGraphicFramePr>
+            <a:graphic xmlns:a="http://schemas.openxmlformats.org/drawingml/2006/main">
+              <a:graphicData uri="http://schemas.openxmlformats.org/drawingml/2006/picture">
+                <pic:pic xmlns:pic="http://schemas.openxmlformats.org/drawingml/2006/picture">
+                  <pic:nvPicPr>
+                    <pic:cNvPr id="11" name="718E432.tmp"/>
+                    <pic:cNvPicPr/>
+                  </pic:nvPicPr>
+                  <pic:blipFill>
+                    <a:blip r:embed="rId15">
+                      <a:extLst>
+                        <a:ext uri="{28A0092B-C50C-407E-A947-70E740481C1C}">
+                          <a14:useLocalDpi xmlns:a14="http://schemas.microsoft.com/office/drawing/2010/main" val="0"/>
+                        </a:ext>
+                      </a:extLst>
+                    </a:blip>
+                    <a:stretch>
+                      <a:fillRect/>
+                    </a:stretch>
+                  </pic:blipFill>
+                  <pic:spPr>
+                    <a:xfrm>
+                      <a:off x="0" y="0"/>
+                      <a:ext cx="2394251" cy="2614264"/>
+                    </a:xfrm>
+                    <a:prstGeom prst="rect">
+                      <a:avLst/>
+                    </a:prstGeom>
+                  </pic:spPr>
+                </pic:pic>
+              </a:graphicData>
+            </a:graphic>
+          </wp:inline>
+        </w:drawing>
+      </w:r>
+    </w:p>
+    <w:p>
+      <w:r>
+        <w:t>Solution: F</w:t>
+      </w:r>
+      <w:r>
+        <w:rPr>
+          <w:vertAlign w:val="subscript"/>
+        </w:rPr>
+        <w:t>N Top</w:t>
+      </w:r>
+      <w:r>
+        <w:t xml:space="preserve"> = 66.4 lbs, F</w:t>
+      </w:r>
+      <w:r>
+        <w:rPr>
+          <w:vertAlign w:val="subscript"/>
+        </w:rPr>
+        <w:t xml:space="preserve">N Bottom </w:t>
+      </w:r>
+      <w:r>
+        <w:t>= 170 lbs, F</w:t>
+      </w:r>
+      <w:r>
+        <w:rPr>
+          <w:vertAlign w:val="subscript"/>
+        </w:rPr>
+        <w:t>F</w:t>
+      </w:r>
+      <w:r>
+        <w:t xml:space="preserve"> = 66.4 lbs</w:t>
+      </w:r>
+    </w:p>
+    <w:p>
+      <w:r>
+        <w:t xml:space="preserve">Problem </w:t>
+      </w:r>
+      <w:r>
+        <w:t>3.12</w:t>
+      </w:r>
+    </w:p>
+    <w:p>
+      <w:r>
+        <w:t>An SUV with a weight of 4200 lbs and a center of mass located as shown below is parked pointed downhill on a 10-degree incline. The parking is engaged, locking up the back wheels but not the front wheels. What is the expected normal force at the front wheels, the expected normal force at the back wheels, and the expected friction force at the back wheels assuming the SUV does not slip?</w:t>
+      </w:r>
+    </w:p>
+    <w:p>
+      <w:pPr>
+        <w:jc w:val="center"/>
+      </w:pPr>
+      <w:r>
+        <w:rPr>
+          <w:noProof/>
+        </w:rPr>
+        <w:drawing>
+          <wp:inline distT="0" distB="0" distL="0" distR="0" wp14:anchorId="64772D15" wp14:editId="4B097265">
+            <wp:extent cx="3629255" cy="2298700"/>
+            <wp:effectExtent l="0" t="0" r="9525" b="6350"/>
+            <wp:docPr id="14" name="Picture 14" descr="A close up of a car&#10;&#10;Description automatically generated"/>
+            <wp:cNvGraphicFramePr>
+              <a:graphicFrameLocks xmlns:a="http://schemas.openxmlformats.org/drawingml/2006/main" noChangeAspect="1"/>
+            </wp:cNvGraphicFramePr>
+            <a:graphic xmlns:a="http://schemas.openxmlformats.org/drawingml/2006/main">
+              <a:graphicData uri="http://schemas.openxmlformats.org/drawingml/2006/picture">
+                <pic:pic xmlns:pic="http://schemas.openxmlformats.org/drawingml/2006/picture">
+                  <pic:nvPicPr>
+                    <pic:cNvPr id="12" name="7188D74.tmp"/>
+                    <pic:cNvPicPr/>
+                  </pic:nvPicPr>
+                  <pic:blipFill>
+                    <a:blip r:embed="rId16">
+                      <a:extLst>
+                        <a:ext uri="{28A0092B-C50C-407E-A947-70E740481C1C}">
+                          <a14:useLocalDpi xmlns:a14="http://schemas.microsoft.com/office/drawing/2010/main" val="0"/>
+                        </a:ext>
+                      </a:extLst>
+                    </a:blip>
+                    <a:stretch>
+                      <a:fillRect/>
+                    </a:stretch>
+                  </pic:blipFill>
+                  <pic:spPr>
+                    <a:xfrm>
+                      <a:off x="0" y="0"/>
+                      <a:ext cx="3636273" cy="2303145"/>
+                    </a:xfrm>
+                    <a:prstGeom prst="rect">
+                      <a:avLst/>
+                    </a:prstGeom>
+                  </pic:spPr>
+                </pic:pic>
+              </a:graphicData>
+            </a:graphic>
+          </wp:inline>
+        </w:drawing>
+      </w:r>
+    </w:p>
+    <w:p>
+      <w:r>
         <w:t>Solution: T = 21786 N, F</w:t>
       </w:r>
       <w:r>
@@ -570,6 +1150,97 @@
         <w:t>A</w:t>
       </w:r>
       <w:r>
+        <w:t xml:space="preserve"> = 7222 N, F</w:t>
+      </w:r>
+      <w:r>
+        <w:rPr>
+          <w:vertAlign w:val="subscript"/>
+        </w:rPr>
+        <w:t>B</w:t>
+      </w:r>
+      <w:r>
+        <w:t xml:space="preserve"> = 35925 N</w:t>
+      </w:r>
+    </w:p>
+    <w:p>
+      <w:r>
+        <w:lastRenderedPageBreak/>
+        <w:t xml:space="preserve">Problem </w:t>
+      </w:r>
+      <w:r>
+        <w:t>3.</w:t>
+      </w:r>
+      <w:r>
+        <w:t>13</w:t>
+      </w:r>
+    </w:p>
+    <w:p>
+      <w:r>
+        <w:t>A cart with a mass of 3500 kg sits on an inclined surface as shown below. Determine the reaction forces acting on each wheel of the cart as well as the tension in the cable supporting the cart.</w:t>
+      </w:r>
+    </w:p>
+    <w:p>
+      <w:pPr>
+        <w:jc w:val="center"/>
+      </w:pPr>
+      <w:r>
+        <w:rPr>
+          <w:noProof/>
+        </w:rPr>
+        <w:drawing>
+          <wp:inline distT="0" distB="0" distL="0" distR="0" wp14:anchorId="14214AD2" wp14:editId="4923E3C8">
+            <wp:extent cx="4064000" cy="2400214"/>
+            <wp:effectExtent l="0" t="0" r="0" b="635"/>
+            <wp:docPr id="7" name="Picture 7"/>
+            <wp:cNvGraphicFramePr>
+              <a:graphicFrameLocks xmlns:a="http://schemas.openxmlformats.org/drawingml/2006/main" noChangeAspect="1"/>
+            </wp:cNvGraphicFramePr>
+            <a:graphic xmlns:a="http://schemas.openxmlformats.org/drawingml/2006/main">
+              <a:graphicData uri="http://schemas.openxmlformats.org/drawingml/2006/picture">
+                <pic:pic xmlns:pic="http://schemas.openxmlformats.org/drawingml/2006/picture">
+                  <pic:nvPicPr>
+                    <pic:cNvPr id="7" name="858D866.tmp"/>
+                    <pic:cNvPicPr/>
+                  </pic:nvPicPr>
+                  <pic:blipFill>
+                    <a:blip r:embed="rId17">
+                      <a:extLst>
+                        <a:ext uri="{28A0092B-C50C-407E-A947-70E740481C1C}">
+                          <a14:useLocalDpi xmlns:a14="http://schemas.microsoft.com/office/drawing/2010/main" val="0"/>
+                        </a:ext>
+                      </a:extLst>
+                    </a:blip>
+                    <a:stretch>
+                      <a:fillRect/>
+                    </a:stretch>
+                  </pic:blipFill>
+                  <pic:spPr>
+                    <a:xfrm>
+                      <a:off x="0" y="0"/>
+                      <a:ext cx="4070476" cy="2404039"/>
+                    </a:xfrm>
+                    <a:prstGeom prst="rect">
+                      <a:avLst/>
+                    </a:prstGeom>
+                  </pic:spPr>
+                </pic:pic>
+              </a:graphicData>
+            </a:graphic>
+          </wp:inline>
+        </w:drawing>
+      </w:r>
+    </w:p>
+    <w:p>
+      <w:r>
+        <w:t>Solution: T = 21786 N, F</w:t>
+      </w:r>
+      <w:r>
+        <w:rPr>
+          <w:vertAlign w:val="subscript"/>
+        </w:rPr>
+        <w:t>A</w:t>
+      </w:r>
+      <w:r>
         <w:t xml:space="preserve"> = 7222</w:t>
       </w:r>
       <w:r>
@@ -596,32 +1267,29 @@
     </w:p>
     <w:p>
       <w:r>
-        <w:lastRenderedPageBreak/>
-        <w:t>Problem 3.7</w:t>
-      </w:r>
-      <w:bookmarkStart w:id="0" w:name="_GoBack"/>
-      <w:bookmarkEnd w:id="0"/>
-    </w:p>
-    <w:p>
-      <w:r>
-        <w:t xml:space="preserve">The lighting rig above a stage consists of two 100 lb uniform beams </w:t>
-      </w:r>
-      <w:proofErr w:type="gramStart"/>
-      <w:r>
-        <w:t>joined together</w:t>
-      </w:r>
-      <w:proofErr w:type="gramEnd"/>
-      <w:r>
-        <w:t xml:space="preserve"> in a T as shown below (assume the weight acts in the center of each beam). The rig is supported by three cables at A, B, and C. Determine the tension in each of the three cables.</w:t>
-      </w:r>
+        <w:t>Problem 3.</w:t>
+      </w:r>
+      <w:r>
+        <w:t>14</w:t>
+      </w:r>
+    </w:p>
+    <w:p>
+      <w:r>
+        <w:t>The lighting rig above a stage consists of two 100 lb uniform beams joined together in a T as shown below (assume the weight acts in the center of each beam). The rig is supported by three cables at A, B, and C. Determine the tension in each of the three cables.</w:t>
+      </w:r>
+    </w:p>
+    <w:p>
+      <w:pPr>
+        <w:jc w:val="center"/>
+      </w:pPr>
       <w:r>
         <w:rPr>
           <w:noProof/>
         </w:rPr>
         <w:drawing>
-          <wp:inline distT="0" distB="0" distL="0" distR="0" wp14:anchorId="70B0DB51" wp14:editId="4BDAB6AC">
-            <wp:extent cx="5943600" cy="3666490"/>
-            <wp:effectExtent l="0" t="0" r="0" b="0"/>
+          <wp:inline distT="0" distB="0" distL="0" distR="0" wp14:anchorId="24145F12" wp14:editId="6DB6D26B">
+            <wp:extent cx="4868935" cy="3003550"/>
+            <wp:effectExtent l="0" t="0" r="8255" b="6350"/>
             <wp:docPr id="9" name="Picture 9"/>
             <wp:cNvGraphicFramePr>
               <a:graphicFrameLocks xmlns:a="http://schemas.openxmlformats.org/drawingml/2006/main" noChangeAspect="1"/>
@@ -634,7 +1302,7 @@
                     <pic:cNvPicPr/>
                   </pic:nvPicPr>
                   <pic:blipFill>
-                    <a:blip r:embed="rId11"/>
+                    <a:blip r:embed="rId18"/>
                     <a:stretch>
                       <a:fillRect/>
                     </a:stretch>
@@ -642,7 +1310,7 @@
                   <pic:spPr>
                     <a:xfrm>
                       <a:off x="0" y="0"/>
-                      <a:ext cx="5943600" cy="3666490"/>
+                      <a:ext cx="4879270" cy="3009925"/>
                     </a:xfrm>
                     <a:prstGeom prst="rect">
                       <a:avLst/>
@@ -687,6 +1355,106 @@
         <w:t xml:space="preserve"> = 83.3 lbs</w:t>
       </w:r>
     </w:p>
+    <w:p>
+      <w:r>
+        <w:lastRenderedPageBreak/>
+        <w:t xml:space="preserve">Problem </w:t>
+      </w:r>
+      <w:r>
+        <w:t>3.15</w:t>
+      </w:r>
+      <w:bookmarkStart w:id="0" w:name="_GoBack"/>
+      <w:bookmarkEnd w:id="0"/>
+    </w:p>
+    <w:p>
+      <w:r>
+        <w:t>A 9-meter-long pole with a mass of 100 kg is suspended horizontally, 4 meters from the ceiling with three cables as shown below. Assuming the center of mass of the pole is at the center point of the pole, what is the expected tension in each of the three cables?</w:t>
+      </w:r>
+    </w:p>
+    <w:p>
+      <w:pPr>
+        <w:jc w:val="center"/>
+      </w:pPr>
+      <w:r>
+        <w:rPr>
+          <w:noProof/>
+        </w:rPr>
+        <w:drawing>
+          <wp:inline distT="0" distB="0" distL="0" distR="0" wp14:anchorId="55ACD7F1" wp14:editId="62E5245F">
+            <wp:extent cx="4151611" cy="2870200"/>
+            <wp:effectExtent l="0" t="0" r="1905" b="6350"/>
+            <wp:docPr id="15" name="Picture 15" descr="A close up of a sign&#10;&#10;Description automatically generated"/>
+            <wp:cNvGraphicFramePr>
+              <a:graphicFrameLocks xmlns:a="http://schemas.openxmlformats.org/drawingml/2006/main" noChangeAspect="1"/>
+            </wp:cNvGraphicFramePr>
+            <a:graphic xmlns:a="http://schemas.openxmlformats.org/drawingml/2006/main">
+              <a:graphicData uri="http://schemas.openxmlformats.org/drawingml/2006/picture">
+                <pic:pic xmlns:pic="http://schemas.openxmlformats.org/drawingml/2006/picture">
+                  <pic:nvPicPr>
+                    <pic:cNvPr id="15" name="7183288.tmp"/>
+                    <pic:cNvPicPr/>
+                  </pic:nvPicPr>
+                  <pic:blipFill>
+                    <a:blip r:embed="rId19">
+                      <a:extLst>
+                        <a:ext uri="{28A0092B-C50C-407E-A947-70E740481C1C}">
+                          <a14:useLocalDpi xmlns:a14="http://schemas.microsoft.com/office/drawing/2010/main" val="0"/>
+                        </a:ext>
+                      </a:extLst>
+                    </a:blip>
+                    <a:stretch>
+                      <a:fillRect/>
+                    </a:stretch>
+                  </pic:blipFill>
+                  <pic:spPr>
+                    <a:xfrm>
+                      <a:off x="0" y="0"/>
+                      <a:ext cx="4157984" cy="2874606"/>
+                    </a:xfrm>
+                    <a:prstGeom prst="rect">
+                      <a:avLst/>
+                    </a:prstGeom>
+                  </pic:spPr>
+                </pic:pic>
+              </a:graphicData>
+            </a:graphic>
+          </wp:inline>
+        </w:drawing>
+      </w:r>
+    </w:p>
+    <w:p>
+      <w:r>
+        <w:t>Solution: T</w:t>
+      </w:r>
+      <w:r>
+        <w:rPr>
+          <w:vertAlign w:val="subscript"/>
+        </w:rPr>
+        <w:t>A</w:t>
+      </w:r>
+      <w:r>
+        <w:t xml:space="preserve"> = 357.66 N, T</w:t>
+      </w:r>
+      <w:r>
+        <w:rPr>
+          <w:vertAlign w:val="subscript"/>
+        </w:rPr>
+        <w:t>B</w:t>
+      </w:r>
+      <w:r>
+        <w:t xml:space="preserve"> = 357.66 N, T</w:t>
+      </w:r>
+      <w:r>
+        <w:rPr>
+          <w:vertAlign w:val="subscript"/>
+        </w:rPr>
+        <w:t>C</w:t>
+      </w:r>
+      <w:r>
+        <w:t xml:space="preserve"> = 408.75 N</w:t>
+      </w:r>
+    </w:p>
+    <w:p/>
     <w:p/>
     <w:p/>
     <w:p/>
@@ -701,8 +1469,97 @@
 </file>
 
 <file path=word/numbering.xml><?xml version="1.0" encoding="utf-8"?>
-<w:numbering xmlns:wpc="http://schemas.microsoft.com/office/word/2010/wordprocessingCanvas" xmlns:cx="http://schemas.microsoft.com/office/drawing/2014/chartex" xmlns:cx1="http://schemas.microsoft.com/office/drawing/2015/9/8/chartex" xmlns:mc="http://schemas.openxmlformats.org/markup-compatibility/2006" xmlns:o="urn:schemas-microsoft-com:office:office" xmlns:r="http://schemas.openxmlformats.org/officeDocument/2006/relationships" xmlns:m="http://schemas.openxmlformats.org/officeDocument/2006/math" xmlns:v="urn:schemas-microsoft-com:vml" xmlns:wp14="http://schemas.microsoft.com/office/word/2010/wordprocessingDrawing" xmlns:wp="http://schemas.openxmlformats.org/drawingml/2006/wordprocessingDrawing" xmlns:w10="urn:schemas-microsoft-com:office:word" xmlns:w="http://schemas.openxmlformats.org/wordprocessingml/2006/main" xmlns:w14="http://schemas.microsoft.com/office/word/2010/wordml" xmlns:w15="http://schemas.microsoft.com/office/word/2012/wordml" xmlns:w16se="http://schemas.microsoft.com/office/word/2015/wordml/symex" xmlns:wpg="http://schemas.microsoft.com/office/word/2010/wordprocessingGroup" xmlns:wpi="http://schemas.microsoft.com/office/word/2010/wordprocessingInk" xmlns:wne="http://schemas.microsoft.com/office/word/2006/wordml" xmlns:wps="http://schemas.microsoft.com/office/word/2010/wordprocessingShape" mc:Ignorable="w14 w15 w16se wp14">
+<w:numbering xmlns:wpc="http://schemas.microsoft.com/office/word/2010/wordprocessingCanvas" xmlns:cx="http://schemas.microsoft.com/office/drawing/2014/chartex" xmlns:cx1="http://schemas.microsoft.com/office/drawing/2015/9/8/chartex" xmlns:cx2="http://schemas.microsoft.com/office/drawing/2015/10/21/chartex" xmlns:cx3="http://schemas.microsoft.com/office/drawing/2016/5/9/chartex" xmlns:cx4="http://schemas.microsoft.com/office/drawing/2016/5/10/chartex" xmlns:cx5="http://schemas.microsoft.com/office/drawing/2016/5/11/chartex" xmlns:cx6="http://schemas.microsoft.com/office/drawing/2016/5/12/chartex" xmlns:cx7="http://schemas.microsoft.com/office/drawing/2016/5/13/chartex" xmlns:cx8="http://schemas.microsoft.com/office/drawing/2016/5/14/chartex" xmlns:mc="http://schemas.openxmlformats.org/markup-compatibility/2006" xmlns:aink="http://schemas.microsoft.com/office/drawing/2016/ink" xmlns:am3d="http://schemas.microsoft.com/office/drawing/2017/model3d" xmlns:o="urn:schemas-microsoft-com:office:office" xmlns:r="http://schemas.openxmlformats.org/officeDocument/2006/relationships" xmlns:m="http://schemas.openxmlformats.org/officeDocument/2006/math" xmlns:v="urn:schemas-microsoft-com:vml" xmlns:wp14="http://schemas.microsoft.com/office/word/2010/wordprocessingDrawing" xmlns:wp="http://schemas.openxmlformats.org/drawingml/2006/wordprocessingDrawing" xmlns:w10="urn:schemas-microsoft-com:office:word" xmlns:w="http://schemas.openxmlformats.org/wordprocessingml/2006/main" xmlns:w14="http://schemas.microsoft.com/office/word/2010/wordml" xmlns:w15="http://schemas.microsoft.com/office/word/2012/wordml" xmlns:w16cid="http://schemas.microsoft.com/office/word/2016/wordml/cid" xmlns:w16se="http://schemas.microsoft.com/office/word/2015/wordml/symex" xmlns:wpg="http://schemas.microsoft.com/office/word/2010/wordprocessingGroup" xmlns:wpi="http://schemas.microsoft.com/office/word/2010/wordprocessingInk" xmlns:wne="http://schemas.microsoft.com/office/word/2006/wordml" xmlns:wps="http://schemas.microsoft.com/office/word/2010/wordprocessingShape" mc:Ignorable="w14 w15 w16se w16cid wp14">
   <w:abstractNum w:abstractNumId="0" w15:restartNumberingAfterBreak="0">
+    <w:nsid w:val="05C61EFB"/>
+    <w:multiLevelType w:val="hybridMultilevel"/>
+    <w:tmpl w:val="2DC09CA8"/>
+    <w:lvl w:ilvl="0" w:tplc="04090017">
+      <w:start w:val="1"/>
+      <w:numFmt w:val="lowerLetter"/>
+      <w:lvlText w:val="%1)"/>
+      <w:lvlJc w:val="left"/>
+      <w:pPr>
+        <w:ind w:left="720" w:hanging="360"/>
+      </w:pPr>
+      <w:rPr>
+        <w:rFonts w:hint="default"/>
+      </w:rPr>
+    </w:lvl>
+    <w:lvl w:ilvl="1" w:tplc="04090019" w:tentative="1">
+      <w:start w:val="1"/>
+      <w:numFmt w:val="lowerLetter"/>
+      <w:lvlText w:val="%2."/>
+      <w:lvlJc w:val="left"/>
+      <w:pPr>
+        <w:ind w:left="1440" w:hanging="360"/>
+      </w:pPr>
+    </w:lvl>
+    <w:lvl w:ilvl="2" w:tplc="0409001B" w:tentative="1">
+      <w:start w:val="1"/>
+      <w:numFmt w:val="lowerRoman"/>
+      <w:lvlText w:val="%3."/>
+      <w:lvlJc w:val="right"/>
+      <w:pPr>
+        <w:ind w:left="2160" w:hanging="180"/>
+      </w:pPr>
+    </w:lvl>
+    <w:lvl w:ilvl="3" w:tplc="0409000F" w:tentative="1">
+      <w:start w:val="1"/>
+      <w:numFmt w:val="decimal"/>
+      <w:lvlText w:val="%4."/>
+      <w:lvlJc w:val="left"/>
+      <w:pPr>
+        <w:ind w:left="2880" w:hanging="360"/>
+      </w:pPr>
+    </w:lvl>
+    <w:lvl w:ilvl="4" w:tplc="04090019" w:tentative="1">
+      <w:start w:val="1"/>
+      <w:numFmt w:val="lowerLetter"/>
+      <w:lvlText w:val="%5."/>
+      <w:lvlJc w:val="left"/>
+      <w:pPr>
+        <w:ind w:left="3600" w:hanging="360"/>
+      </w:pPr>
+    </w:lvl>
+    <w:lvl w:ilvl="5" w:tplc="0409001B" w:tentative="1">
+      <w:start w:val="1"/>
+      <w:numFmt w:val="lowerRoman"/>
+      <w:lvlText w:val="%6."/>
+      <w:lvlJc w:val="right"/>
+      <w:pPr>
+        <w:ind w:left="4320" w:hanging="180"/>
+      </w:pPr>
+    </w:lvl>
+    <w:lvl w:ilvl="6" w:tplc="0409000F" w:tentative="1">
+      <w:start w:val="1"/>
+      <w:numFmt w:val="decimal"/>
+      <w:lvlText w:val="%7."/>
+      <w:lvlJc w:val="left"/>
+      <w:pPr>
+        <w:ind w:left="5040" w:hanging="360"/>
+      </w:pPr>
+    </w:lvl>
+    <w:lvl w:ilvl="7" w:tplc="04090019" w:tentative="1">
+      <w:start w:val="1"/>
+      <w:numFmt w:val="lowerLetter"/>
+      <w:lvlText w:val="%8."/>
+      <w:lvlJc w:val="left"/>
+      <w:pPr>
+        <w:ind w:left="5760" w:hanging="360"/>
+      </w:pPr>
+    </w:lvl>
+    <w:lvl w:ilvl="8" w:tplc="0409001B" w:tentative="1">
+      <w:start w:val="1"/>
+      <w:numFmt w:val="lowerRoman"/>
+      <w:lvlText w:val="%9."/>
+      <w:lvlJc w:val="right"/>
+      <w:pPr>
+        <w:ind w:left="6480" w:hanging="180"/>
+      </w:pPr>
+    </w:lvl>
+  </w:abstractNum>
+  <w:abstractNum w:abstractNumId="1" w15:restartNumberingAfterBreak="0">
     <w:nsid w:val="1F483A01"/>
     <w:multiLevelType w:val="hybridMultilevel"/>
     <w:tmpl w:val="06229E9C"/>
@@ -791,7 +1648,7 @@
       </w:pPr>
     </w:lvl>
   </w:abstractNum>
-  <w:abstractNum w:abstractNumId="1" w15:restartNumberingAfterBreak="0">
+  <w:abstractNum w:abstractNumId="2" w15:restartNumberingAfterBreak="0">
     <w:nsid w:val="46AB4CED"/>
     <w:multiLevelType w:val="hybridMultilevel"/>
     <w:tmpl w:val="2112FEFE"/>
@@ -880,17 +1737,112 @@
       </w:pPr>
     </w:lvl>
   </w:abstractNum>
+  <w:abstractNum w:abstractNumId="3" w15:restartNumberingAfterBreak="0">
+    <w:nsid w:val="57D3015E"/>
+    <w:multiLevelType w:val="hybridMultilevel"/>
+    <w:tmpl w:val="1924D904"/>
+    <w:lvl w:ilvl="0" w:tplc="E9529AE8">
+      <w:start w:val="1"/>
+      <w:numFmt w:val="lowerLetter"/>
+      <w:lvlText w:val="%1)"/>
+      <w:lvlJc w:val="left"/>
+      <w:pPr>
+        <w:ind w:left="1080" w:hanging="720"/>
+      </w:pPr>
+      <w:rPr>
+        <w:rFonts w:asciiTheme="minorHAnsi" w:eastAsiaTheme="minorHAnsi" w:hAnsiTheme="minorHAnsi" w:cstheme="minorBidi"/>
+      </w:rPr>
+    </w:lvl>
+    <w:lvl w:ilvl="1" w:tplc="04090019" w:tentative="1">
+      <w:start w:val="1"/>
+      <w:numFmt w:val="lowerLetter"/>
+      <w:lvlText w:val="%2."/>
+      <w:lvlJc w:val="left"/>
+      <w:pPr>
+        <w:ind w:left="1440" w:hanging="360"/>
+      </w:pPr>
+    </w:lvl>
+    <w:lvl w:ilvl="2" w:tplc="0409001B" w:tentative="1">
+      <w:start w:val="1"/>
+      <w:numFmt w:val="lowerRoman"/>
+      <w:lvlText w:val="%3."/>
+      <w:lvlJc w:val="right"/>
+      <w:pPr>
+        <w:ind w:left="2160" w:hanging="180"/>
+      </w:pPr>
+    </w:lvl>
+    <w:lvl w:ilvl="3" w:tplc="0409000F" w:tentative="1">
+      <w:start w:val="1"/>
+      <w:numFmt w:val="decimal"/>
+      <w:lvlText w:val="%4."/>
+      <w:lvlJc w:val="left"/>
+      <w:pPr>
+        <w:ind w:left="2880" w:hanging="360"/>
+      </w:pPr>
+    </w:lvl>
+    <w:lvl w:ilvl="4" w:tplc="04090019" w:tentative="1">
+      <w:start w:val="1"/>
+      <w:numFmt w:val="lowerLetter"/>
+      <w:lvlText w:val="%5."/>
+      <w:lvlJc w:val="left"/>
+      <w:pPr>
+        <w:ind w:left="3600" w:hanging="360"/>
+      </w:pPr>
+    </w:lvl>
+    <w:lvl w:ilvl="5" w:tplc="0409001B" w:tentative="1">
+      <w:start w:val="1"/>
+      <w:numFmt w:val="lowerRoman"/>
+      <w:lvlText w:val="%6."/>
+      <w:lvlJc w:val="right"/>
+      <w:pPr>
+        <w:ind w:left="4320" w:hanging="180"/>
+      </w:pPr>
+    </w:lvl>
+    <w:lvl w:ilvl="6" w:tplc="0409000F" w:tentative="1">
+      <w:start w:val="1"/>
+      <w:numFmt w:val="decimal"/>
+      <w:lvlText w:val="%7."/>
+      <w:lvlJc w:val="left"/>
+      <w:pPr>
+        <w:ind w:left="5040" w:hanging="360"/>
+      </w:pPr>
+    </w:lvl>
+    <w:lvl w:ilvl="7" w:tplc="04090019" w:tentative="1">
+      <w:start w:val="1"/>
+      <w:numFmt w:val="lowerLetter"/>
+      <w:lvlText w:val="%8."/>
+      <w:lvlJc w:val="left"/>
+      <w:pPr>
+        <w:ind w:left="5760" w:hanging="360"/>
+      </w:pPr>
+    </w:lvl>
+    <w:lvl w:ilvl="8" w:tplc="0409001B" w:tentative="1">
+      <w:start w:val="1"/>
+      <w:numFmt w:val="lowerRoman"/>
+      <w:lvlText w:val="%9."/>
+      <w:lvlJc w:val="right"/>
+      <w:pPr>
+        <w:ind w:left="6480" w:hanging="180"/>
+      </w:pPr>
+    </w:lvl>
+  </w:abstractNum>
   <w:num w:numId="1">
-    <w:abstractNumId w:val="0"/>
+    <w:abstractNumId w:val="1"/>
   </w:num>
   <w:num w:numId="2">
-    <w:abstractNumId w:val="1"/>
+    <w:abstractNumId w:val="2"/>
+  </w:num>
+  <w:num w:numId="3">
+    <w:abstractNumId w:val="3"/>
+  </w:num>
+  <w:num w:numId="4">
+    <w:abstractNumId w:val="0"/>
   </w:num>
 </w:numbering>
 </file>
 
 <file path=word/styles.xml><?xml version="1.0" encoding="utf-8"?>
-<w:styles xmlns:mc="http://schemas.openxmlformats.org/markup-compatibility/2006" xmlns:r="http://schemas.openxmlformats.org/officeDocument/2006/relationships" xmlns:w="http://schemas.openxmlformats.org/wordprocessingml/2006/main" xmlns:w14="http://schemas.microsoft.com/office/word/2010/wordml" xmlns:w15="http://schemas.microsoft.com/office/word/2012/wordml" xmlns:w16se="http://schemas.microsoft.com/office/word/2015/wordml/symex" mc:Ignorable="w14 w15 w16se">
+<w:styles xmlns:mc="http://schemas.openxmlformats.org/markup-compatibility/2006" xmlns:r="http://schemas.openxmlformats.org/officeDocument/2006/relationships" xmlns:w="http://schemas.openxmlformats.org/wordprocessingml/2006/main" xmlns:w14="http://schemas.microsoft.com/office/word/2010/wordml" xmlns:w15="http://schemas.microsoft.com/office/word/2012/wordml" xmlns:w16cid="http://schemas.microsoft.com/office/word/2016/wordml/cid" xmlns:w16se="http://schemas.microsoft.com/office/word/2015/wordml/symex" mc:Ignorable="w14 w15 w16se w16cid">
   <w:docDefaults>
     <w:rPrDefault>
       <w:rPr>
@@ -906,7 +1858,7 @@
       </w:pPr>
     </w:pPrDefault>
   </w:docDefaults>
-  <w:latentStyles w:defLockedState="0" w:defUIPriority="99" w:defSemiHidden="0" w:defUnhideWhenUsed="0" w:defQFormat="0" w:count="371">
+  <w:latentStyles w:defLockedState="0" w:defUIPriority="99" w:defSemiHidden="0" w:defUnhideWhenUsed="0" w:defQFormat="0" w:count="376">
     <w:lsdException w:name="Normal" w:uiPriority="0" w:qFormat="1"/>
     <w:lsdException w:name="heading 1" w:uiPriority="9" w:qFormat="1"/>
     <w:lsdException w:name="heading 2" w:semiHidden="1" w:uiPriority="9" w:unhideWhenUsed="1" w:qFormat="1"/>
@@ -1012,7 +1964,6 @@
     <w:lsdException w:name="HTML Sample" w:semiHidden="1" w:unhideWhenUsed="1"/>
     <w:lsdException w:name="HTML Typewriter" w:semiHidden="1" w:unhideWhenUsed="1"/>
     <w:lsdException w:name="HTML Variable" w:semiHidden="1" w:unhideWhenUsed="1"/>
-    <w:lsdException w:name="Normal Table" w:semiHidden="1" w:unhideWhenUsed="1"/>
     <w:lsdException w:name="annotation subject" w:semiHidden="1" w:unhideWhenUsed="1"/>
     <w:lsdException w:name="No List" w:semiHidden="1" w:unhideWhenUsed="1"/>
     <w:lsdException w:name="Outline List 1" w:semiHidden="1" w:unhideWhenUsed="1"/>
@@ -1055,11 +2006,8 @@
     <w:lsdException w:name="Table Contemporary" w:semiHidden="1" w:unhideWhenUsed="1"/>
     <w:lsdException w:name="Table Elegant" w:semiHidden="1" w:unhideWhenUsed="1"/>
     <w:lsdException w:name="Table Professional" w:semiHidden="1" w:unhideWhenUsed="1"/>
-    <w:lsdException w:name="Table Subtle 1" w:semiHidden="1" w:unhideWhenUsed="1"/>
     <w:lsdException w:name="Table Subtle 2" w:semiHidden="1" w:unhideWhenUsed="1"/>
     <w:lsdException w:name="Table Web 1" w:semiHidden="1" w:unhideWhenUsed="1"/>
-    <w:lsdException w:name="Table Web 2" w:semiHidden="1" w:unhideWhenUsed="1"/>
-    <w:lsdException w:name="Table Web 3" w:semiHidden="1" w:unhideWhenUsed="1"/>
     <w:lsdException w:name="Balloon Text" w:semiHidden="1" w:unhideWhenUsed="1"/>
     <w:lsdException w:name="Table Grid" w:uiPriority="39"/>
     <w:lsdException w:name="Table Theme" w:semiHidden="1" w:unhideWhenUsed="1"/>
@@ -1278,6 +2226,11 @@
     <w:lsdException w:name="List Table 5 Dark Accent 6" w:uiPriority="50"/>
     <w:lsdException w:name="List Table 6 Colorful Accent 6" w:uiPriority="51"/>
     <w:lsdException w:name="List Table 7 Colorful Accent 6" w:uiPriority="52"/>
+    <w:lsdException w:name="Mention" w:semiHidden="1" w:unhideWhenUsed="1"/>
+    <w:lsdException w:name="Smart Hyperlink" w:semiHidden="1" w:unhideWhenUsed="1"/>
+    <w:lsdException w:name="Hashtag" w:semiHidden="1" w:unhideWhenUsed="1"/>
+    <w:lsdException w:name="Unresolved Mention" w:semiHidden="1" w:unhideWhenUsed="1"/>
+    <w:lsdException w:name="Smart Link" w:semiHidden="1" w:unhideWhenUsed="1"/>
   </w:latentStyles>
   <w:style w:type="paragraph" w:default="1" w:styleId="Normal">
     <w:name w:val="Normal"/>

</xml_diff>

<commit_message>
Fixed Error in Chap 3 Homework
</commit_message>
<xml_diff>
--- a/Homework Problems/Chapter3_Problems.docx
+++ b/Homework Problems/Chapter3_Problems.docx
@@ -1,6 +1,6 @@
 
 <file path=word/document.xml><?xml version="1.0" encoding="utf-8"?>
-<w:document xmlns:wpc="http://schemas.microsoft.com/office/word/2010/wordprocessingCanvas" xmlns:cx="http://schemas.microsoft.com/office/drawing/2014/chartex" xmlns:cx1="http://schemas.microsoft.com/office/drawing/2015/9/8/chartex" xmlns:cx2="http://schemas.microsoft.com/office/drawing/2015/10/21/chartex" xmlns:cx3="http://schemas.microsoft.com/office/drawing/2016/5/9/chartex" xmlns:cx4="http://schemas.microsoft.com/office/drawing/2016/5/10/chartex" xmlns:cx5="http://schemas.microsoft.com/office/drawing/2016/5/11/chartex" xmlns:cx6="http://schemas.microsoft.com/office/drawing/2016/5/12/chartex" xmlns:cx7="http://schemas.microsoft.com/office/drawing/2016/5/13/chartex" xmlns:cx8="http://schemas.microsoft.com/office/drawing/2016/5/14/chartex" xmlns:mc="http://schemas.openxmlformats.org/markup-compatibility/2006" xmlns:aink="http://schemas.microsoft.com/office/drawing/2016/ink" xmlns:am3d="http://schemas.microsoft.com/office/drawing/2017/model3d" xmlns:o="urn:schemas-microsoft-com:office:office" xmlns:r="http://schemas.openxmlformats.org/officeDocument/2006/relationships" xmlns:m="http://schemas.openxmlformats.org/officeDocument/2006/math" xmlns:v="urn:schemas-microsoft-com:vml" xmlns:wp14="http://schemas.microsoft.com/office/word/2010/wordprocessingDrawing" xmlns:wp="http://schemas.openxmlformats.org/drawingml/2006/wordprocessingDrawing" xmlns:w10="urn:schemas-microsoft-com:office:word" xmlns:w="http://schemas.openxmlformats.org/wordprocessingml/2006/main" xmlns:w14="http://schemas.microsoft.com/office/word/2010/wordml" xmlns:w15="http://schemas.microsoft.com/office/word/2012/wordml" xmlns:w16cid="http://schemas.microsoft.com/office/word/2016/wordml/cid" xmlns:w16se="http://schemas.microsoft.com/office/word/2015/wordml/symex" xmlns:wpg="http://schemas.microsoft.com/office/word/2010/wordprocessingGroup" xmlns:wpi="http://schemas.microsoft.com/office/word/2010/wordprocessingInk" xmlns:wne="http://schemas.microsoft.com/office/word/2006/wordml" xmlns:wps="http://schemas.microsoft.com/office/word/2010/wordprocessingShape" mc:Ignorable="w14 w15 w16se w16cid wp14">
+<w:document xmlns:wpc="http://schemas.microsoft.com/office/word/2010/wordprocessingCanvas" xmlns:cx="http://schemas.microsoft.com/office/drawing/2014/chartex" xmlns:cx1="http://schemas.microsoft.com/office/drawing/2015/9/8/chartex" xmlns:cx2="http://schemas.microsoft.com/office/drawing/2015/10/21/chartex" xmlns:cx3="http://schemas.microsoft.com/office/drawing/2016/5/9/chartex" xmlns:cx4="http://schemas.microsoft.com/office/drawing/2016/5/10/chartex" xmlns:cx5="http://schemas.microsoft.com/office/drawing/2016/5/11/chartex" xmlns:cx6="http://schemas.microsoft.com/office/drawing/2016/5/12/chartex" xmlns:cx7="http://schemas.microsoft.com/office/drawing/2016/5/13/chartex" xmlns:cx8="http://schemas.microsoft.com/office/drawing/2016/5/14/chartex" xmlns:mc="http://schemas.openxmlformats.org/markup-compatibility/2006" xmlns:aink="http://schemas.microsoft.com/office/drawing/2016/ink" xmlns:am3d="http://schemas.microsoft.com/office/drawing/2017/model3d" xmlns:o="urn:schemas-microsoft-com:office:office" xmlns:r="http://schemas.openxmlformats.org/officeDocument/2006/relationships" xmlns:m="http://schemas.openxmlformats.org/officeDocument/2006/math" xmlns:v="urn:schemas-microsoft-com:vml" xmlns:wp14="http://schemas.microsoft.com/office/word/2010/wordprocessingDrawing" xmlns:wp="http://schemas.openxmlformats.org/drawingml/2006/wordprocessingDrawing" xmlns:w10="urn:schemas-microsoft-com:office:word" xmlns:w="http://schemas.openxmlformats.org/wordprocessingml/2006/main" xmlns:w14="http://schemas.microsoft.com/office/word/2010/wordml" xmlns:w15="http://schemas.microsoft.com/office/word/2012/wordml" xmlns:w16cex="http://schemas.microsoft.com/office/word/2018/wordml/cex" xmlns:w16cid="http://schemas.microsoft.com/office/word/2016/wordml/cid" xmlns:w16="http://schemas.microsoft.com/office/word/2018/wordml" xmlns:w16se="http://schemas.microsoft.com/office/word/2015/wordml/symex" xmlns:wpg="http://schemas.microsoft.com/office/word/2010/wordprocessingGroup" xmlns:wpi="http://schemas.microsoft.com/office/word/2010/wordprocessingInk" xmlns:wne="http://schemas.microsoft.com/office/word/2006/wordml" xmlns:wps="http://schemas.microsoft.com/office/word/2010/wordprocessingShape" mc:Ignorable="w14 w15 w16se w16cid w16 w16cex wp14">
   <w:body>
     <w:p>
       <w:pPr>
@@ -124,7 +124,15 @@
     </w:p>
     <w:p>
       <w:r>
-        <w:t>(Hint: Use Varginon’s Theorem)</w:t>
+        <w:t xml:space="preserve">(Hint: Use </w:t>
+      </w:r>
+      <w:proofErr w:type="spellStart"/>
+      <w:r>
+        <w:t>Varginon’s</w:t>
+      </w:r>
+      <w:proofErr w:type="spellEnd"/>
+      <w:r>
+        <w:t xml:space="preserve"> Theorem)</w:t>
       </w:r>
     </w:p>
     <w:p>
@@ -183,7 +191,15 @@
         <w:t>A</w:t>
       </w:r>
       <w:r>
-        <w:t xml:space="preserve"> = 10.88 kNm, M</w:t>
+        <w:t xml:space="preserve"> = 10.88 </w:t>
+      </w:r>
+      <w:proofErr w:type="spellStart"/>
+      <w:r>
+        <w:t>kNm</w:t>
+      </w:r>
+      <w:proofErr w:type="spellEnd"/>
+      <w:r>
+        <w:t>, M</w:t>
       </w:r>
       <w:r>
         <w:rPr>
@@ -192,8 +208,13 @@
         <w:t>B</w:t>
       </w:r>
       <w:r>
-        <w:t xml:space="preserve"> = 21.02 kNm</w:t>
-      </w:r>
+        <w:t xml:space="preserve"> = 21.02 </w:t>
+      </w:r>
+      <w:proofErr w:type="spellStart"/>
+      <w:r>
+        <w:t>kNm</w:t>
+      </w:r>
+      <w:proofErr w:type="spellEnd"/>
     </w:p>
     <w:p>
       <w:r>
@@ -297,10 +318,7 @@
     </w:p>
     <w:p>
       <w:r>
-        <w:t>Problem 3.</w:t>
-      </w:r>
-      <w:r>
-        <w:t>4</w:t>
+        <w:t>Problem 3.4</w:t>
       </w:r>
     </w:p>
     <w:p>
@@ -463,10 +481,7 @@
     </w:p>
     <w:p>
       <w:r>
-        <w:t>Problem 3.</w:t>
-      </w:r>
-      <w:r>
-        <w:t>6</w:t>
+        <w:t>Problem 3.6</w:t>
       </w:r>
     </w:p>
     <w:p>
@@ -551,7 +566,11 @@
     </w:p>
     <w:p>
       <w:r>
-        <w:t>Solution: F</w:t>
+        <w:t xml:space="preserve">Solution: </w:t>
+      </w:r>
+      <w:proofErr w:type="spellStart"/>
+      <w:r>
+        <w:t>F</w:t>
       </w:r>
       <w:r>
         <w:rPr>
@@ -559,14 +578,26 @@
         </w:rPr>
         <w:t>thruster</w:t>
       </w:r>
-      <w:r>
-        <w:t xml:space="preserve"> = 222.22 N, M</w:t>
-      </w:r>
-      <w:r>
-        <w:rPr>
-          <w:vertAlign w:val="subscript"/>
-        </w:rPr>
-        <w:t xml:space="preserve">thruster </w:t>
+      <w:proofErr w:type="spellEnd"/>
+      <w:r>
+        <w:t xml:space="preserve"> = 222.22 N, </w:t>
+      </w:r>
+      <w:proofErr w:type="spellStart"/>
+      <w:r>
+        <w:t>M</w:t>
+      </w:r>
+      <w:r>
+        <w:rPr>
+          <w:vertAlign w:val="subscript"/>
+        </w:rPr>
+        <w:t>thruster</w:t>
+      </w:r>
+      <w:proofErr w:type="spellEnd"/>
+      <w:r>
+        <w:rPr>
+          <w:vertAlign w:val="subscript"/>
+        </w:rPr>
+        <w:t xml:space="preserve"> </w:t>
       </w:r>
       <w:r>
         <w:t>= 13.33 kN-m</w:t>
@@ -575,10 +606,7 @@
     <w:p/>
     <w:p>
       <w:r>
-        <w:t>Problem 3.</w:t>
-      </w:r>
-      <w:r>
-        <w:t>7</w:t>
+        <w:t>Problem 3.7</w:t>
       </w:r>
     </w:p>
     <w:p>
@@ -981,10 +1009,7 @@
     <w:p>
       <w:r>
         <w:lastRenderedPageBreak/>
-        <w:t xml:space="preserve">Problem </w:t>
-      </w:r>
-      <w:r>
-        <w:t>3.11</w:t>
+        <w:t>Problem 3.11</w:t>
       </w:r>
     </w:p>
     <w:p>
@@ -1077,10 +1102,7 @@
     </w:p>
     <w:p>
       <w:r>
-        <w:t xml:space="preserve">Problem </w:t>
-      </w:r>
-      <w:r>
-        <w:t>3.12</w:t>
+        <w:t>Problem 3.12</w:t>
       </w:r>
     </w:p>
     <w:p>
@@ -1141,25 +1163,64 @@
     </w:p>
     <w:p>
       <w:r>
-        <w:t>Solution: T = 21786 N, F</w:t>
-      </w:r>
-      <w:r>
-        <w:rPr>
-          <w:vertAlign w:val="subscript"/>
-        </w:rPr>
-        <w:t>A</w:t>
-      </w:r>
-      <w:r>
-        <w:t xml:space="preserve"> = 7222 N, F</w:t>
-      </w:r>
-      <w:r>
-        <w:rPr>
-          <w:vertAlign w:val="subscript"/>
-        </w:rPr>
-        <w:t>B</w:t>
-      </w:r>
-      <w:r>
-        <w:t xml:space="preserve"> = 35925 N</w:t>
+        <w:t xml:space="preserve">Solution: </w:t>
+      </w:r>
+      <w:r>
+        <w:t>F</w:t>
+      </w:r>
+      <w:r>
+        <w:rPr>
+          <w:vertAlign w:val="subscript"/>
+        </w:rPr>
+        <w:t>f</w:t>
+      </w:r>
+      <w:r>
+        <w:t xml:space="preserve"> = </w:t>
+      </w:r>
+      <w:r>
+        <w:t>729.3</w:t>
+      </w:r>
+      <w:r>
+        <w:t xml:space="preserve"> </w:t>
+      </w:r>
+      <w:r>
+        <w:t>lbs</w:t>
+      </w:r>
+      <w:r>
+        <w:t>, F</w:t>
+      </w:r>
+      <w:r>
+        <w:rPr>
+          <w:vertAlign w:val="subscript"/>
+        </w:rPr>
+        <w:t>NF</w:t>
+      </w:r>
+      <w:r>
+        <w:t xml:space="preserve"> =</w:t>
+      </w:r>
+      <w:r>
+        <w:t xml:space="preserve"> 3000.6</w:t>
+      </w:r>
+      <w:r>
+        <w:t xml:space="preserve"> </w:t>
+      </w:r>
+      <w:r>
+        <w:t>lbs</w:t>
+      </w:r>
+      <w:r>
+        <w:t>, F</w:t>
+      </w:r>
+      <w:r>
+        <w:rPr>
+          <w:vertAlign w:val="subscript"/>
+        </w:rPr>
+        <w:t>NR</w:t>
+      </w:r>
+      <w:r>
+        <w:t xml:space="preserve"> =</w:t>
+      </w:r>
+      <w:r>
+        <w:t xml:space="preserve"> 1135.6 lbs</w:t>
       </w:r>
     </w:p>
     <w:p>
@@ -1358,13 +1419,8 @@
     <w:p>
       <w:r>
         <w:lastRenderedPageBreak/>
-        <w:t xml:space="preserve">Problem </w:t>
-      </w:r>
-      <w:r>
-        <w:t>3.15</w:t>
-      </w:r>
-      <w:bookmarkStart w:id="0" w:name="_GoBack"/>
-      <w:bookmarkEnd w:id="0"/>
+        <w:t>Problem 3.15</w:t>
+      </w:r>
     </w:p>
     <w:p>
       <w:r>
@@ -1469,7 +1525,7 @@
 </file>
 
 <file path=word/numbering.xml><?xml version="1.0" encoding="utf-8"?>
-<w:numbering xmlns:wpc="http://schemas.microsoft.com/office/word/2010/wordprocessingCanvas" xmlns:cx="http://schemas.microsoft.com/office/drawing/2014/chartex" xmlns:cx1="http://schemas.microsoft.com/office/drawing/2015/9/8/chartex" xmlns:cx2="http://schemas.microsoft.com/office/drawing/2015/10/21/chartex" xmlns:cx3="http://schemas.microsoft.com/office/drawing/2016/5/9/chartex" xmlns:cx4="http://schemas.microsoft.com/office/drawing/2016/5/10/chartex" xmlns:cx5="http://schemas.microsoft.com/office/drawing/2016/5/11/chartex" xmlns:cx6="http://schemas.microsoft.com/office/drawing/2016/5/12/chartex" xmlns:cx7="http://schemas.microsoft.com/office/drawing/2016/5/13/chartex" xmlns:cx8="http://schemas.microsoft.com/office/drawing/2016/5/14/chartex" xmlns:mc="http://schemas.openxmlformats.org/markup-compatibility/2006" xmlns:aink="http://schemas.microsoft.com/office/drawing/2016/ink" xmlns:am3d="http://schemas.microsoft.com/office/drawing/2017/model3d" xmlns:o="urn:schemas-microsoft-com:office:office" xmlns:r="http://schemas.openxmlformats.org/officeDocument/2006/relationships" xmlns:m="http://schemas.openxmlformats.org/officeDocument/2006/math" xmlns:v="urn:schemas-microsoft-com:vml" xmlns:wp14="http://schemas.microsoft.com/office/word/2010/wordprocessingDrawing" xmlns:wp="http://schemas.openxmlformats.org/drawingml/2006/wordprocessingDrawing" xmlns:w10="urn:schemas-microsoft-com:office:word" xmlns:w="http://schemas.openxmlformats.org/wordprocessingml/2006/main" xmlns:w14="http://schemas.microsoft.com/office/word/2010/wordml" xmlns:w15="http://schemas.microsoft.com/office/word/2012/wordml" xmlns:w16cid="http://schemas.microsoft.com/office/word/2016/wordml/cid" xmlns:w16se="http://schemas.microsoft.com/office/word/2015/wordml/symex" xmlns:wpg="http://schemas.microsoft.com/office/word/2010/wordprocessingGroup" xmlns:wpi="http://schemas.microsoft.com/office/word/2010/wordprocessingInk" xmlns:wne="http://schemas.microsoft.com/office/word/2006/wordml" xmlns:wps="http://schemas.microsoft.com/office/word/2010/wordprocessingShape" mc:Ignorable="w14 w15 w16se w16cid wp14">
+<w:numbering xmlns:wpc="http://schemas.microsoft.com/office/word/2010/wordprocessingCanvas" xmlns:cx="http://schemas.microsoft.com/office/drawing/2014/chartex" xmlns:cx1="http://schemas.microsoft.com/office/drawing/2015/9/8/chartex" xmlns:cx2="http://schemas.microsoft.com/office/drawing/2015/10/21/chartex" xmlns:cx3="http://schemas.microsoft.com/office/drawing/2016/5/9/chartex" xmlns:cx4="http://schemas.microsoft.com/office/drawing/2016/5/10/chartex" xmlns:cx5="http://schemas.microsoft.com/office/drawing/2016/5/11/chartex" xmlns:cx6="http://schemas.microsoft.com/office/drawing/2016/5/12/chartex" xmlns:cx7="http://schemas.microsoft.com/office/drawing/2016/5/13/chartex" xmlns:cx8="http://schemas.microsoft.com/office/drawing/2016/5/14/chartex" xmlns:mc="http://schemas.openxmlformats.org/markup-compatibility/2006" xmlns:aink="http://schemas.microsoft.com/office/drawing/2016/ink" xmlns:am3d="http://schemas.microsoft.com/office/drawing/2017/model3d" xmlns:o="urn:schemas-microsoft-com:office:office" xmlns:r="http://schemas.openxmlformats.org/officeDocument/2006/relationships" xmlns:m="http://schemas.openxmlformats.org/officeDocument/2006/math" xmlns:v="urn:schemas-microsoft-com:vml" xmlns:wp14="http://schemas.microsoft.com/office/word/2010/wordprocessingDrawing" xmlns:wp="http://schemas.openxmlformats.org/drawingml/2006/wordprocessingDrawing" xmlns:w10="urn:schemas-microsoft-com:office:word" xmlns:w="http://schemas.openxmlformats.org/wordprocessingml/2006/main" xmlns:w14="http://schemas.microsoft.com/office/word/2010/wordml" xmlns:w15="http://schemas.microsoft.com/office/word/2012/wordml" xmlns:w16cex="http://schemas.microsoft.com/office/word/2018/wordml/cex" xmlns:w16cid="http://schemas.microsoft.com/office/word/2016/wordml/cid" xmlns:w16="http://schemas.microsoft.com/office/word/2018/wordml" xmlns:w16se="http://schemas.microsoft.com/office/word/2015/wordml/symex" xmlns:wpg="http://schemas.microsoft.com/office/word/2010/wordprocessingGroup" xmlns:wpi="http://schemas.microsoft.com/office/word/2010/wordprocessingInk" xmlns:wne="http://schemas.microsoft.com/office/word/2006/wordml" xmlns:wps="http://schemas.microsoft.com/office/word/2010/wordprocessingShape" mc:Ignorable="w14 w15 w16se w16cid w16 w16cex wp14">
   <w:abstractNum w:abstractNumId="0" w15:restartNumberingAfterBreak="0">
     <w:nsid w:val="05C61EFB"/>
     <w:multiLevelType w:val="hybridMultilevel"/>
@@ -1842,7 +1898,7 @@
 </file>
 
 <file path=word/styles.xml><?xml version="1.0" encoding="utf-8"?>
-<w:styles xmlns:mc="http://schemas.openxmlformats.org/markup-compatibility/2006" xmlns:r="http://schemas.openxmlformats.org/officeDocument/2006/relationships" xmlns:w="http://schemas.openxmlformats.org/wordprocessingml/2006/main" xmlns:w14="http://schemas.microsoft.com/office/word/2010/wordml" xmlns:w15="http://schemas.microsoft.com/office/word/2012/wordml" xmlns:w16cid="http://schemas.microsoft.com/office/word/2016/wordml/cid" xmlns:w16se="http://schemas.microsoft.com/office/word/2015/wordml/symex" mc:Ignorable="w14 w15 w16se w16cid">
+<w:styles xmlns:mc="http://schemas.openxmlformats.org/markup-compatibility/2006" xmlns:r="http://schemas.openxmlformats.org/officeDocument/2006/relationships" xmlns:w="http://schemas.openxmlformats.org/wordprocessingml/2006/main" xmlns:w14="http://schemas.microsoft.com/office/word/2010/wordml" xmlns:w15="http://schemas.microsoft.com/office/word/2012/wordml" xmlns:w16cex="http://schemas.microsoft.com/office/word/2018/wordml/cex" xmlns:w16cid="http://schemas.microsoft.com/office/word/2016/wordml/cid" xmlns:w16="http://schemas.microsoft.com/office/word/2018/wordml" xmlns:w16se="http://schemas.microsoft.com/office/word/2015/wordml/symex" mc:Ignorable="w14 w15 w16se w16cid w16 w16cex">
   <w:docDefaults>
     <w:rPrDefault>
       <w:rPr>
@@ -1964,6 +2020,7 @@
     <w:lsdException w:name="HTML Sample" w:semiHidden="1" w:unhideWhenUsed="1"/>
     <w:lsdException w:name="HTML Typewriter" w:semiHidden="1" w:unhideWhenUsed="1"/>
     <w:lsdException w:name="HTML Variable" w:semiHidden="1" w:unhideWhenUsed="1"/>
+    <w:lsdException w:name="Normal Table" w:semiHidden="1" w:unhideWhenUsed="1"/>
     <w:lsdException w:name="annotation subject" w:semiHidden="1" w:unhideWhenUsed="1"/>
     <w:lsdException w:name="No List" w:semiHidden="1" w:unhideWhenUsed="1"/>
     <w:lsdException w:name="Outline List 1" w:semiHidden="1" w:unhideWhenUsed="1"/>
@@ -2006,8 +2063,11 @@
     <w:lsdException w:name="Table Contemporary" w:semiHidden="1" w:unhideWhenUsed="1"/>
     <w:lsdException w:name="Table Elegant" w:semiHidden="1" w:unhideWhenUsed="1"/>
     <w:lsdException w:name="Table Professional" w:semiHidden="1" w:unhideWhenUsed="1"/>
+    <w:lsdException w:name="Table Subtle 1" w:semiHidden="1" w:unhideWhenUsed="1"/>
     <w:lsdException w:name="Table Subtle 2" w:semiHidden="1" w:unhideWhenUsed="1"/>
     <w:lsdException w:name="Table Web 1" w:semiHidden="1" w:unhideWhenUsed="1"/>
+    <w:lsdException w:name="Table Web 2" w:semiHidden="1" w:unhideWhenUsed="1"/>
+    <w:lsdException w:name="Table Web 3" w:semiHidden="1" w:unhideWhenUsed="1"/>
     <w:lsdException w:name="Balloon Text" w:semiHidden="1" w:unhideWhenUsed="1"/>
     <w:lsdException w:name="Table Grid" w:uiPriority="39"/>
     <w:lsdException w:name="Table Theme" w:semiHidden="1" w:unhideWhenUsed="1"/>

</xml_diff>